<commit_message>
Added the pictures from the slides
</commit_message>
<xml_diff>
--- a/FinalReport/ACK timeout.docx
+++ b/FinalReport/ACK timeout.docx
@@ -13,13 +13,374 @@
       <w:bookmarkEnd w:id="0"/>
       <w:r>
         <w:rPr>
+          <w:noProof/>
           <w:sz w:val="28"/>
           <w:szCs w:val="28"/>
         </w:rPr>
         <mc:AlternateContent>
           <mc:Choice Requires="wps">
             <w:drawing>
-              <wp:anchor distT="0" distB="0" distL="114300" distR="114300" simplePos="0" relativeHeight="251721728" behindDoc="0" locked="0" layoutInCell="1" allowOverlap="1" wp14:anchorId="52173C91" wp14:editId="607B5C2B">
+              <wp:anchor distT="0" distB="0" distL="114300" distR="114300" simplePos="0" relativeHeight="251692032" behindDoc="0" locked="0" layoutInCell="1" allowOverlap="1" wp14:anchorId="3BF873E2" wp14:editId="45826B3C">
+                <wp:simplePos x="0" y="0"/>
+                <wp:positionH relativeFrom="column">
+                  <wp:posOffset>-24130</wp:posOffset>
+                </wp:positionH>
+                <wp:positionV relativeFrom="paragraph">
+                  <wp:posOffset>4171315</wp:posOffset>
+                </wp:positionV>
+                <wp:extent cx="598170" cy="281305"/>
+                <wp:effectExtent l="0" t="0" r="11430" b="23495"/>
+                <wp:wrapNone/>
+                <wp:docPr id="107" name="Rectangle 106"/>
+                <wp:cNvGraphicFramePr/>
+                <a:graphic xmlns:a="http://schemas.openxmlformats.org/drawingml/2006/main">
+                  <a:graphicData uri="http://schemas.microsoft.com/office/word/2010/wordprocessingShape">
+                    <wps:wsp>
+                      <wps:cNvSpPr/>
+                      <wps:spPr>
+                        <a:xfrm>
+                          <a:off x="0" y="0"/>
+                          <a:ext cx="598170" cy="281305"/>
+                        </a:xfrm>
+                        <a:prstGeom prst="rect">
+                          <a:avLst/>
+                        </a:prstGeom>
+                        <a:solidFill>
+                          <a:srgbClr val="FFFFCC"/>
+                        </a:solidFill>
+                      </wps:spPr>
+                      <wps:style>
+                        <a:lnRef idx="2">
+                          <a:schemeClr val="accent6"/>
+                        </a:lnRef>
+                        <a:fillRef idx="1">
+                          <a:schemeClr val="lt1"/>
+                        </a:fillRef>
+                        <a:effectRef idx="0">
+                          <a:schemeClr val="accent6"/>
+                        </a:effectRef>
+                        <a:fontRef idx="minor">
+                          <a:schemeClr val="dk1"/>
+                        </a:fontRef>
+                      </wps:style>
+                      <wps:txbx>
+                        <w:txbxContent>
+                          <w:p>
+                            <w:pPr>
+                              <w:pStyle w:val="NormalWeb"/>
+                              <w:spacing w:before="0" w:beforeAutospacing="0" w:after="0" w:afterAutospacing="0"/>
+                              <w:jc w:val="center"/>
+                              <w:rPr>
+                                <w:sz w:val="28"/>
+                                <w:szCs w:val="28"/>
+                              </w:rPr>
+                            </w:pPr>
+                            <w:r>
+                              <w:rPr>
+                                <w:rFonts w:asciiTheme="minorHAnsi" w:hAnsi="Calibri" w:cstheme="minorBidi"/>
+                                <w:color w:val="E36C0A" w:themeColor="accent6" w:themeShade="BF"/>
+                                <w:kern w:val="24"/>
+                                <w:sz w:val="28"/>
+                                <w:szCs w:val="28"/>
+                              </w:rPr>
+                              <w:t>UE3</w:t>
+                            </w:r>
+                          </w:p>
+                        </w:txbxContent>
+                      </wps:txbx>
+                      <wps:bodyPr rtlCol="0" anchor="ctr"/>
+                    </wps:wsp>
+                  </a:graphicData>
+                </a:graphic>
+              </wp:anchor>
+            </w:drawing>
+          </mc:Choice>
+          <mc:Fallback>
+            <w:pict>
+              <v:rect id="Rectangle 106" o:spid="_x0000_s1026" style="position:absolute;margin-left:-1.9pt;margin-top:328.45pt;width:47.1pt;height:22.15pt;z-index:251692032;visibility:visible;mso-wrap-style:square;mso-wrap-distance-left:9pt;mso-wrap-distance-top:0;mso-wrap-distance-right:9pt;mso-wrap-distance-bottom:0;mso-position-horizontal:absolute;mso-position-horizontal-relative:text;mso-position-vertical:absolute;mso-position-vertical-relative:text;v-text-anchor:middle" o:gfxdata="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" fillcolor="#ffc" strokecolor="#f79646 [3209]" strokeweight="2pt">
+                <v:textbox>
+                  <w:txbxContent>
+                    <w:p>
+                      <w:pPr>
+                        <w:pStyle w:val="NormalWeb"/>
+                        <w:spacing w:before="0" w:beforeAutospacing="0" w:after="0" w:afterAutospacing="0"/>
+                        <w:jc w:val="center"/>
+                        <w:rPr>
+                          <w:sz w:val="28"/>
+                          <w:szCs w:val="28"/>
+                        </w:rPr>
+                      </w:pPr>
+                      <w:r>
+                        <w:rPr>
+                          <w:rFonts w:asciiTheme="minorHAnsi" w:hAnsi="Calibri" w:cstheme="minorBidi"/>
+                          <w:color w:val="E36C0A" w:themeColor="accent6" w:themeShade="BF"/>
+                          <w:kern w:val="24"/>
+                          <w:sz w:val="28"/>
+                          <w:szCs w:val="28"/>
+                        </w:rPr>
+                        <w:t>UE3</w:t>
+                      </w:r>
+                    </w:p>
+                  </w:txbxContent>
+                </v:textbox>
+              </v:rect>
+            </w:pict>
+          </mc:Fallback>
+        </mc:AlternateContent>
+      </w:r>
+      <w:r>
+        <w:rPr>
+          <w:noProof/>
+          <w:sz w:val="28"/>
+          <w:szCs w:val="28"/>
+        </w:rPr>
+        <mc:AlternateContent>
+          <mc:Choice Requires="wps">
+            <w:drawing>
+              <wp:anchor distT="0" distB="0" distL="114300" distR="114300" simplePos="0" relativeHeight="251693056" behindDoc="0" locked="0" layoutInCell="1" allowOverlap="1" wp14:anchorId="73A482B6" wp14:editId="0937820C">
+                <wp:simplePos x="0" y="0"/>
+                <wp:positionH relativeFrom="column">
+                  <wp:posOffset>574675</wp:posOffset>
+                </wp:positionH>
+                <wp:positionV relativeFrom="paragraph">
+                  <wp:posOffset>4171315</wp:posOffset>
+                </wp:positionV>
+                <wp:extent cx="598170" cy="281305"/>
+                <wp:effectExtent l="0" t="0" r="11430" b="23495"/>
+                <wp:wrapNone/>
+                <wp:docPr id="108" name="Rectangle 107"/>
+                <wp:cNvGraphicFramePr/>
+                <a:graphic xmlns:a="http://schemas.openxmlformats.org/drawingml/2006/main">
+                  <a:graphicData uri="http://schemas.microsoft.com/office/word/2010/wordprocessingShape">
+                    <wps:wsp>
+                      <wps:cNvSpPr/>
+                      <wps:spPr>
+                        <a:xfrm>
+                          <a:off x="0" y="0"/>
+                          <a:ext cx="598170" cy="281305"/>
+                        </a:xfrm>
+                        <a:prstGeom prst="rect">
+                          <a:avLst/>
+                        </a:prstGeom>
+                      </wps:spPr>
+                      <wps:style>
+                        <a:lnRef idx="2">
+                          <a:schemeClr val="accent6"/>
+                        </a:lnRef>
+                        <a:fillRef idx="1">
+                          <a:schemeClr val="lt1"/>
+                        </a:fillRef>
+                        <a:effectRef idx="0">
+                          <a:schemeClr val="accent6"/>
+                        </a:effectRef>
+                        <a:fontRef idx="minor">
+                          <a:schemeClr val="dk1"/>
+                        </a:fontRef>
+                      </wps:style>
+                      <wps:bodyPr rtlCol="0" anchor="ctr"/>
+                    </wps:wsp>
+                  </a:graphicData>
+                </a:graphic>
+              </wp:anchor>
+            </w:drawing>
+          </mc:Choice>
+          <mc:Fallback>
+            <w:pict>
+              <v:rect id="Rectangle 107" o:spid="_x0000_s1026" style="position:absolute;margin-left:45.25pt;margin-top:328.45pt;width:47.1pt;height:22.15pt;z-index:251693056;visibility:visible;mso-wrap-style:square;mso-wrap-distance-left:9pt;mso-wrap-distance-top:0;mso-wrap-distance-right:9pt;mso-wrap-distance-bottom:0;mso-position-horizontal:absolute;mso-position-horizontal-relative:text;mso-position-vertical:absolute;mso-position-vertical-relative:text;v-text-anchor:middle" o:gfxdata="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" fillcolor="white [3201]" strokecolor="#f79646 [3209]" strokeweight="2pt"/>
+            </w:pict>
+          </mc:Fallback>
+        </mc:AlternateContent>
+      </w:r>
+      <w:r>
+        <w:rPr>
+          <w:noProof/>
+          <w:sz w:val="28"/>
+          <w:szCs w:val="28"/>
+        </w:rPr>
+        <mc:AlternateContent>
+          <mc:Choice Requires="wps">
+            <w:drawing>
+              <wp:anchor distT="0" distB="0" distL="114300" distR="114300" simplePos="0" relativeHeight="251694080" behindDoc="0" locked="0" layoutInCell="1" allowOverlap="1" wp14:anchorId="4D9F6CB8" wp14:editId="781AA0D0">
+                <wp:simplePos x="0" y="0"/>
+                <wp:positionH relativeFrom="column">
+                  <wp:posOffset>1173480</wp:posOffset>
+                </wp:positionH>
+                <wp:positionV relativeFrom="paragraph">
+                  <wp:posOffset>4171315</wp:posOffset>
+                </wp:positionV>
+                <wp:extent cx="598170" cy="281305"/>
+                <wp:effectExtent l="0" t="0" r="11430" b="23495"/>
+                <wp:wrapNone/>
+                <wp:docPr id="109" name="Rectangle 108"/>
+                <wp:cNvGraphicFramePr/>
+                <a:graphic xmlns:a="http://schemas.openxmlformats.org/drawingml/2006/main">
+                  <a:graphicData uri="http://schemas.microsoft.com/office/word/2010/wordprocessingShape">
+                    <wps:wsp>
+                      <wps:cNvSpPr/>
+                      <wps:spPr>
+                        <a:xfrm>
+                          <a:off x="0" y="0"/>
+                          <a:ext cx="598170" cy="281305"/>
+                        </a:xfrm>
+                        <a:prstGeom prst="rect">
+                          <a:avLst/>
+                        </a:prstGeom>
+                      </wps:spPr>
+                      <wps:style>
+                        <a:lnRef idx="2">
+                          <a:schemeClr val="accent6"/>
+                        </a:lnRef>
+                        <a:fillRef idx="1">
+                          <a:schemeClr val="lt1"/>
+                        </a:fillRef>
+                        <a:effectRef idx="0">
+                          <a:schemeClr val="accent6"/>
+                        </a:effectRef>
+                        <a:fontRef idx="minor">
+                          <a:schemeClr val="dk1"/>
+                        </a:fontRef>
+                      </wps:style>
+                      <wps:bodyPr rtlCol="0" anchor="ctr"/>
+                    </wps:wsp>
+                  </a:graphicData>
+                </a:graphic>
+              </wp:anchor>
+            </w:drawing>
+          </mc:Choice>
+          <mc:Fallback>
+            <w:pict>
+              <v:rect id="Rectangle 108" o:spid="_x0000_s1026" style="position:absolute;margin-left:92.4pt;margin-top:328.45pt;width:47.1pt;height:22.15pt;z-index:251694080;visibility:visible;mso-wrap-style:square;mso-wrap-distance-left:9pt;mso-wrap-distance-top:0;mso-wrap-distance-right:9pt;mso-wrap-distance-bottom:0;mso-position-horizontal:absolute;mso-position-horizontal-relative:text;mso-position-vertical:absolute;mso-position-vertical-relative:text;v-text-anchor:middle" o:gfxdata="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" fillcolor="white [3201]" strokecolor="#f79646 [3209]" strokeweight="2pt"/>
+            </w:pict>
+          </mc:Fallback>
+        </mc:AlternateContent>
+      </w:r>
+      <w:r>
+        <w:rPr>
+          <w:noProof/>
+          <w:sz w:val="28"/>
+          <w:szCs w:val="28"/>
+        </w:rPr>
+        <mc:AlternateContent>
+          <mc:Choice Requires="wps">
+            <w:drawing>
+              <wp:anchor distT="0" distB="0" distL="114300" distR="114300" simplePos="0" relativeHeight="251695104" behindDoc="0" locked="0" layoutInCell="1" allowOverlap="1" wp14:anchorId="751C9611" wp14:editId="64B60CD9">
+                <wp:simplePos x="0" y="0"/>
+                <wp:positionH relativeFrom="column">
+                  <wp:posOffset>1772285</wp:posOffset>
+                </wp:positionH>
+                <wp:positionV relativeFrom="paragraph">
+                  <wp:posOffset>4171315</wp:posOffset>
+                </wp:positionV>
+                <wp:extent cx="598170" cy="281305"/>
+                <wp:effectExtent l="0" t="0" r="11430" b="23495"/>
+                <wp:wrapNone/>
+                <wp:docPr id="110" name="Rectangle 109"/>
+                <wp:cNvGraphicFramePr/>
+                <a:graphic xmlns:a="http://schemas.openxmlformats.org/drawingml/2006/main">
+                  <a:graphicData uri="http://schemas.microsoft.com/office/word/2010/wordprocessingShape">
+                    <wps:wsp>
+                      <wps:cNvSpPr/>
+                      <wps:spPr>
+                        <a:xfrm>
+                          <a:off x="0" y="0"/>
+                          <a:ext cx="598170" cy="281305"/>
+                        </a:xfrm>
+                        <a:prstGeom prst="rect">
+                          <a:avLst/>
+                        </a:prstGeom>
+                        <a:solidFill>
+                          <a:srgbClr val="FFFFCC"/>
+                        </a:solidFill>
+                      </wps:spPr>
+                      <wps:style>
+                        <a:lnRef idx="2">
+                          <a:schemeClr val="accent6"/>
+                        </a:lnRef>
+                        <a:fillRef idx="1">
+                          <a:schemeClr val="lt1"/>
+                        </a:fillRef>
+                        <a:effectRef idx="0">
+                          <a:schemeClr val="accent6"/>
+                        </a:effectRef>
+                        <a:fontRef idx="minor">
+                          <a:schemeClr val="dk1"/>
+                        </a:fontRef>
+                      </wps:style>
+                      <wps:txbx>
+                        <w:txbxContent>
+                          <w:p>
+                            <w:pPr>
+                              <w:pStyle w:val="NormalWeb"/>
+                              <w:spacing w:before="0" w:beforeAutospacing="0" w:after="0" w:afterAutospacing="0"/>
+                              <w:jc w:val="center"/>
+                              <w:rPr>
+                                <w:sz w:val="28"/>
+                                <w:szCs w:val="28"/>
+                              </w:rPr>
+                            </w:pPr>
+                            <w:r>
+                              <w:rPr>
+                                <w:rFonts w:asciiTheme="minorHAnsi" w:hAnsi="Calibri" w:cstheme="minorBidi"/>
+                                <w:color w:val="E36C0A" w:themeColor="accent6" w:themeShade="BF"/>
+                                <w:kern w:val="24"/>
+                                <w:sz w:val="28"/>
+                                <w:szCs w:val="28"/>
+                              </w:rPr>
+                              <w:t>BS2</w:t>
+                            </w:r>
+                          </w:p>
+                        </w:txbxContent>
+                      </wps:txbx>
+                      <wps:bodyPr rtlCol="0" anchor="ctr"/>
+                    </wps:wsp>
+                  </a:graphicData>
+                </a:graphic>
+              </wp:anchor>
+            </w:drawing>
+          </mc:Choice>
+          <mc:Fallback>
+            <w:pict>
+              <v:rect id="Rectangle 109" o:spid="_x0000_s1027" style="position:absolute;margin-left:139.55pt;margin-top:328.45pt;width:47.1pt;height:22.15pt;z-index:251695104;visibility:visible;mso-wrap-style:square;mso-wrap-distance-left:9pt;mso-wrap-distance-top:0;mso-wrap-distance-right:9pt;mso-wrap-distance-bottom:0;mso-position-horizontal:absolute;mso-position-horizontal-relative:text;mso-position-vertical:absolute;mso-position-vertical-relative:text;v-text-anchor:middle" o:gfxdata="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" fillcolor="#ffc" strokecolor="#f79646 [3209]" strokeweight="2pt">
+                <v:textbox>
+                  <w:txbxContent>
+                    <w:p>
+                      <w:pPr>
+                        <w:pStyle w:val="NormalWeb"/>
+                        <w:spacing w:before="0" w:beforeAutospacing="0" w:after="0" w:afterAutospacing="0"/>
+                        <w:jc w:val="center"/>
+                        <w:rPr>
+                          <w:sz w:val="28"/>
+                          <w:szCs w:val="28"/>
+                        </w:rPr>
+                      </w:pPr>
+                      <w:r>
+                        <w:rPr>
+                          <w:rFonts w:asciiTheme="minorHAnsi" w:hAnsi="Calibri" w:cstheme="minorBidi"/>
+                          <w:color w:val="E36C0A" w:themeColor="accent6" w:themeShade="BF"/>
+                          <w:kern w:val="24"/>
+                          <w:sz w:val="28"/>
+                          <w:szCs w:val="28"/>
+                        </w:rPr>
+                        <w:t>BS2</w:t>
+                      </w:r>
+                    </w:p>
+                  </w:txbxContent>
+                </v:textbox>
+              </v:rect>
+            </w:pict>
+          </mc:Fallback>
+        </mc:AlternateContent>
+      </w:r>
+      <w:r>
+        <w:rPr>
+          <w:noProof/>
+          <w:sz w:val="28"/>
+          <w:szCs w:val="28"/>
+        </w:rPr>
+        <mc:AlternateContent>
+          <mc:Choice Requires="wps">
+            <w:drawing>
+              <wp:anchor distT="0" distB="0" distL="114300" distR="114300" simplePos="0" relativeHeight="251721728" behindDoc="0" locked="0" layoutInCell="1" allowOverlap="1" wp14:anchorId="2F6F47FE" wp14:editId="5B29B915">
                 <wp:simplePos x="0" y="0"/>
                 <wp:positionH relativeFrom="column">
                   <wp:posOffset>5476875</wp:posOffset>
@@ -83,7 +444,7 @@
                 <v:stroke joinstyle="miter"/>
                 <v:path gradientshapeok="t" o:connecttype="rect"/>
               </v:shapetype>
-              <v:shape id="TextBox 152" o:spid="_x0000_s1026" type="#_x0000_t202" style="position:absolute;margin-left:431.25pt;margin-top:259.95pt;width:42.85pt;height:21.9pt;z-index:251721728;visibility:visible;mso-wrap-style:square;mso-height-percent:0;mso-wrap-distance-left:9pt;mso-wrap-distance-top:0;mso-wrap-distance-right:9pt;mso-wrap-distance-bottom:0;mso-position-horizontal:absolute;mso-position-horizontal-relative:text;mso-position-vertical:absolute;mso-position-vertical-relative:text;mso-height-percent:0;mso-height-relative:margin;v-text-anchor:top" o:gfxdata="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" filled="f" stroked="f">
+              <v:shape id="TextBox 152" o:spid="_x0000_s1028" type="#_x0000_t202" style="position:absolute;margin-left:431.25pt;margin-top:259.95pt;width:42.85pt;height:21.9pt;z-index:251721728;visibility:visible;mso-wrap-style:square;mso-height-percent:0;mso-wrap-distance-left:9pt;mso-wrap-distance-top:0;mso-wrap-distance-right:9pt;mso-wrap-distance-bottom:0;mso-position-horizontal:absolute;mso-position-horizontal-relative:text;mso-position-vertical:absolute;mso-position-vertical-relative:text;mso-height-percent:0;mso-height-relative:margin;v-text-anchor:top" o:gfxdata="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" filled="f" stroked="f">
                 <v:textbox>
                   <w:txbxContent>
                     <w:p>
@@ -110,13 +471,14 @@
       </w:r>
       <w:r>
         <w:rPr>
+          <w:noProof/>
           <w:sz w:val="28"/>
           <w:szCs w:val="28"/>
         </w:rPr>
         <mc:AlternateContent>
           <mc:Choice Requires="wps">
             <w:drawing>
-              <wp:anchor distT="0" distB="0" distL="114300" distR="114300" simplePos="0" relativeHeight="251659264" behindDoc="0" locked="0" layoutInCell="1" allowOverlap="1" wp14:anchorId="34BD46B1" wp14:editId="5C4DC78B">
+              <wp:anchor distT="0" distB="0" distL="114300" distR="114300" simplePos="0" relativeHeight="251659264" behindDoc="0" locked="0" layoutInCell="1" allowOverlap="1" wp14:anchorId="6AAE445A" wp14:editId="3A8115D9">
                 <wp:simplePos x="0" y="0"/>
                 <wp:positionH relativeFrom="column">
                   <wp:posOffset>3722369</wp:posOffset>
@@ -210,13 +572,14 @@
       </w:r>
       <w:r>
         <w:rPr>
+          <w:noProof/>
           <w:sz w:val="28"/>
           <w:szCs w:val="28"/>
         </w:rPr>
         <mc:AlternateContent>
           <mc:Choice Requires="wps">
             <w:drawing>
-              <wp:anchor distT="0" distB="0" distL="114300" distR="114300" simplePos="0" relativeHeight="251726848" behindDoc="0" locked="0" layoutInCell="1" allowOverlap="1" wp14:anchorId="2EED1822" wp14:editId="58C394C3">
+              <wp:anchor distT="0" distB="0" distL="114300" distR="114300" simplePos="0" relativeHeight="251726848" behindDoc="0" locked="0" layoutInCell="1" allowOverlap="1" wp14:anchorId="053007EB" wp14:editId="1EAC6CEF">
                 <wp:simplePos x="0" y="0"/>
                 <wp:positionH relativeFrom="column">
                   <wp:posOffset>1913095</wp:posOffset>
@@ -285,13 +648,14 @@
       </w:r>
       <w:r>
         <w:rPr>
+          <w:noProof/>
           <w:sz w:val="28"/>
           <w:szCs w:val="28"/>
         </w:rPr>
         <mc:AlternateContent>
           <mc:Choice Requires="wps">
             <w:drawing>
-              <wp:anchor distT="0" distB="0" distL="114300" distR="114300" simplePos="0" relativeHeight="251661312" behindDoc="0" locked="0" layoutInCell="1" allowOverlap="1" wp14:anchorId="622ED075" wp14:editId="39000D9E">
+              <wp:anchor distT="0" distB="0" distL="114300" distR="114300" simplePos="0" relativeHeight="251661312" behindDoc="0" locked="0" layoutInCell="1" allowOverlap="1" wp14:anchorId="57DBC6E4" wp14:editId="256A1044">
                 <wp:simplePos x="0" y="0"/>
                 <wp:positionH relativeFrom="column">
                   <wp:posOffset>5668645</wp:posOffset>
@@ -361,13 +725,14 @@
       </w:r>
       <w:r>
         <w:rPr>
+          <w:noProof/>
           <w:sz w:val="28"/>
           <w:szCs w:val="28"/>
         </w:rPr>
         <mc:AlternateContent>
           <mc:Choice Requires="wps">
             <w:drawing>
-              <wp:anchor distT="0" distB="0" distL="114300" distR="114300" simplePos="0" relativeHeight="251724800" behindDoc="0" locked="0" layoutInCell="1" allowOverlap="1" wp14:anchorId="6B37AA6A" wp14:editId="5191901B">
+              <wp:anchor distT="0" distB="0" distL="114300" distR="114300" simplePos="0" relativeHeight="251724800" behindDoc="0" locked="0" layoutInCell="1" allowOverlap="1" wp14:anchorId="70FEC8B5" wp14:editId="7966B6F2">
                 <wp:simplePos x="0" y="0"/>
                 <wp:positionH relativeFrom="column">
                   <wp:posOffset>6600190</wp:posOffset>
@@ -451,13 +816,14 @@
       </w:r>
       <w:r>
         <w:rPr>
+          <w:noProof/>
           <w:sz w:val="28"/>
           <w:szCs w:val="28"/>
         </w:rPr>
         <mc:AlternateContent>
           <mc:Choice Requires="wps">
             <w:drawing>
-              <wp:anchor distT="0" distB="0" distL="114300" distR="114300" simplePos="0" relativeHeight="251723776" behindDoc="0" locked="0" layoutInCell="1" allowOverlap="1" wp14:anchorId="58522F5A" wp14:editId="63EF7DD7">
+              <wp:anchor distT="0" distB="0" distL="114300" distR="114300" simplePos="0" relativeHeight="251723776" behindDoc="0" locked="0" layoutInCell="1" allowOverlap="1" wp14:anchorId="74855108" wp14:editId="39828822">
                 <wp:simplePos x="0" y="0"/>
                 <wp:positionH relativeFrom="column">
                   <wp:posOffset>4803775</wp:posOffset>
@@ -541,13 +907,14 @@
       </w:r>
       <w:r>
         <w:rPr>
+          <w:noProof/>
           <w:sz w:val="28"/>
           <w:szCs w:val="28"/>
         </w:rPr>
         <mc:AlternateContent>
           <mc:Choice Requires="wps">
             <w:drawing>
-              <wp:anchor distT="0" distB="0" distL="114300" distR="114300" simplePos="0" relativeHeight="251722752" behindDoc="0" locked="0" layoutInCell="1" allowOverlap="1" wp14:anchorId="75BB7B64" wp14:editId="3479A6D0">
+              <wp:anchor distT="0" distB="0" distL="114300" distR="114300" simplePos="0" relativeHeight="251722752" behindDoc="0" locked="0" layoutInCell="1" allowOverlap="1" wp14:anchorId="5FAD4D4D" wp14:editId="167B71B8">
                 <wp:simplePos x="0" y="0"/>
                 <wp:positionH relativeFrom="column">
                   <wp:posOffset>2987040</wp:posOffset>
@@ -631,13 +998,14 @@
       </w:r>
       <w:r>
         <w:rPr>
+          <w:noProof/>
           <w:sz w:val="28"/>
           <w:szCs w:val="28"/>
         </w:rPr>
         <mc:AlternateContent>
           <mc:Choice Requires="wps">
             <w:drawing>
-              <wp:anchor distT="0" distB="0" distL="114300" distR="114300" simplePos="0" relativeHeight="251720704" behindDoc="0" locked="0" layoutInCell="1" allowOverlap="1" wp14:anchorId="3A013A3A" wp14:editId="5C23938B">
+              <wp:anchor distT="0" distB="0" distL="114300" distR="114300" simplePos="0" relativeHeight="251720704" behindDoc="0" locked="0" layoutInCell="1" allowOverlap="1" wp14:anchorId="18C66528" wp14:editId="0E2363AF">
                 <wp:simplePos x="0" y="0"/>
                 <wp:positionH relativeFrom="column">
                   <wp:posOffset>6001385</wp:posOffset>
@@ -721,13 +1089,14 @@
       </w:r>
       <w:r>
         <w:rPr>
+          <w:noProof/>
           <w:sz w:val="28"/>
           <w:szCs w:val="28"/>
         </w:rPr>
         <mc:AlternateContent>
           <mc:Choice Requires="wps">
             <w:drawing>
-              <wp:anchor distT="0" distB="0" distL="114300" distR="114300" simplePos="0" relativeHeight="251719680" behindDoc="0" locked="0" layoutInCell="1" allowOverlap="1" wp14:anchorId="5BE0187B" wp14:editId="3F18107C">
+              <wp:anchor distT="0" distB="0" distL="114300" distR="114300" simplePos="0" relativeHeight="251719680" behindDoc="0" locked="0" layoutInCell="1" allowOverlap="1" wp14:anchorId="7EB3F43B" wp14:editId="58AD7C75">
                 <wp:simplePos x="0" y="0"/>
                 <wp:positionH relativeFrom="column">
                   <wp:posOffset>1717675</wp:posOffset>
@@ -811,13 +1180,14 @@
       </w:r>
       <w:r>
         <w:rPr>
+          <w:noProof/>
           <w:sz w:val="28"/>
           <w:szCs w:val="28"/>
         </w:rPr>
         <mc:AlternateContent>
           <mc:Choice Requires="wps">
             <w:drawing>
-              <wp:anchor distT="0" distB="0" distL="114300" distR="114300" simplePos="0" relativeHeight="251718656" behindDoc="0" locked="0" layoutInCell="1" allowOverlap="1" wp14:anchorId="193D2ACF" wp14:editId="5A9FFECB">
+              <wp:anchor distT="0" distB="0" distL="114300" distR="114300" simplePos="0" relativeHeight="251718656" behindDoc="0" locked="0" layoutInCell="1" allowOverlap="1" wp14:anchorId="128C8C78" wp14:editId="34F583A7">
                 <wp:simplePos x="0" y="0"/>
                 <wp:positionH relativeFrom="column">
                   <wp:posOffset>1158875</wp:posOffset>
@@ -901,13 +1271,14 @@
       </w:r>
       <w:r>
         <w:rPr>
+          <w:noProof/>
           <w:sz w:val="28"/>
           <w:szCs w:val="28"/>
         </w:rPr>
         <mc:AlternateContent>
           <mc:Choice Requires="wps">
             <w:drawing>
-              <wp:anchor distT="0" distB="0" distL="114300" distR="114300" simplePos="0" relativeHeight="251717632" behindDoc="0" locked="0" layoutInCell="1" allowOverlap="1" wp14:anchorId="28EE23FB" wp14:editId="52E70EC7">
+              <wp:anchor distT="0" distB="0" distL="114300" distR="114300" simplePos="0" relativeHeight="251717632" behindDoc="0" locked="0" layoutInCell="1" allowOverlap="1" wp14:anchorId="49C87004" wp14:editId="297E14D5">
                 <wp:simplePos x="0" y="0"/>
                 <wp:positionH relativeFrom="column">
                   <wp:posOffset>2023110</wp:posOffset>
@@ -973,13 +1344,14 @@
       </w:r>
       <w:r>
         <w:rPr>
+          <w:noProof/>
           <w:sz w:val="28"/>
           <w:szCs w:val="28"/>
         </w:rPr>
         <mc:AlternateContent>
           <mc:Choice Requires="wps">
             <w:drawing>
-              <wp:anchor distT="0" distB="0" distL="114300" distR="114300" simplePos="0" relativeHeight="251716608" behindDoc="0" locked="0" layoutInCell="1" allowOverlap="1" wp14:anchorId="70D5AD33" wp14:editId="50626899">
+              <wp:anchor distT="0" distB="0" distL="114300" distR="114300" simplePos="0" relativeHeight="251716608" behindDoc="0" locked="0" layoutInCell="1" allowOverlap="1" wp14:anchorId="64F1FEE0" wp14:editId="32CBCCDD">
                 <wp:simplePos x="0" y="0"/>
                 <wp:positionH relativeFrom="column">
                   <wp:posOffset>2545080</wp:posOffset>
@@ -1063,13 +1435,14 @@
       </w:r>
       <w:r>
         <w:rPr>
+          <w:noProof/>
           <w:sz w:val="28"/>
           <w:szCs w:val="28"/>
         </w:rPr>
         <mc:AlternateContent>
           <mc:Choice Requires="wps">
             <w:drawing>
-              <wp:anchor distT="0" distB="0" distL="114300" distR="114300" simplePos="0" relativeHeight="251715584" behindDoc="0" locked="0" layoutInCell="1" allowOverlap="1" wp14:anchorId="6A53A526" wp14:editId="25F38E67">
+              <wp:anchor distT="0" distB="0" distL="114300" distR="114300" simplePos="0" relativeHeight="251715584" behindDoc="0" locked="0" layoutInCell="1" allowOverlap="1" wp14:anchorId="4F7F0CEE" wp14:editId="581FEDB6">
                 <wp:simplePos x="0" y="0"/>
                 <wp:positionH relativeFrom="column">
                   <wp:posOffset>3547745</wp:posOffset>
@@ -1153,13 +1526,14 @@
       </w:r>
       <w:r>
         <w:rPr>
+          <w:noProof/>
           <w:sz w:val="28"/>
           <w:szCs w:val="28"/>
         </w:rPr>
         <mc:AlternateContent>
           <mc:Choice Requires="wps">
             <w:drawing>
-              <wp:anchor distT="0" distB="0" distL="114300" distR="114300" simplePos="0" relativeHeight="251714560" behindDoc="0" locked="0" layoutInCell="1" allowOverlap="1" wp14:anchorId="0BAAD8F7" wp14:editId="34524383">
+              <wp:anchor distT="0" distB="0" distL="114300" distR="114300" simplePos="0" relativeHeight="251714560" behindDoc="0" locked="0" layoutInCell="1" allowOverlap="1" wp14:anchorId="5BEF447E" wp14:editId="05238CC3">
                 <wp:simplePos x="0" y="0"/>
                 <wp:positionH relativeFrom="column">
                   <wp:posOffset>1736725</wp:posOffset>
@@ -1243,13 +1617,14 @@
       </w:r>
       <w:r>
         <w:rPr>
+          <w:noProof/>
           <w:sz w:val="28"/>
           <w:szCs w:val="28"/>
         </w:rPr>
         <mc:AlternateContent>
           <mc:Choice Requires="wps">
             <w:drawing>
-              <wp:anchor distT="0" distB="0" distL="114300" distR="114300" simplePos="0" relativeHeight="251711488" behindDoc="0" locked="0" layoutInCell="1" allowOverlap="1" wp14:anchorId="7EF364E7" wp14:editId="5A72E515">
+              <wp:anchor distT="0" distB="0" distL="114300" distR="114300" simplePos="0" relativeHeight="251711488" behindDoc="0" locked="0" layoutInCell="1" allowOverlap="1" wp14:anchorId="3FDBD966" wp14:editId="702FFF9C">
                 <wp:simplePos x="0" y="0"/>
                 <wp:positionH relativeFrom="column">
                   <wp:posOffset>6646545</wp:posOffset>
@@ -1299,14 +1674,18 @@
                               <w:pStyle w:val="NormalWeb"/>
                               <w:spacing w:before="0" w:beforeAutospacing="0" w:after="0" w:afterAutospacing="0"/>
                               <w:jc w:val="center"/>
+                              <w:rPr>
+                                <w:sz w:val="28"/>
+                                <w:szCs w:val="28"/>
+                              </w:rPr>
                             </w:pPr>
                             <w:r>
                               <w:rPr>
                                 <w:rFonts w:asciiTheme="minorHAnsi" w:hAnsi="Calibri" w:cstheme="minorBidi"/>
                                 <w:color w:val="E36C0A" w:themeColor="accent6" w:themeShade="BF"/>
                                 <w:kern w:val="24"/>
-                                <w:sz w:val="36"/>
-                                <w:szCs w:val="36"/>
+                                <w:sz w:val="28"/>
+                                <w:szCs w:val="28"/>
                               </w:rPr>
                               <w:t>BS2</w:t>
                             </w:r>
@@ -1322,7 +1701,7 @@
           </mc:Choice>
           <mc:Fallback>
             <w:pict>
-              <v:rect id="Rectangle 128" o:spid="_x0000_s1036" style="position:absolute;margin-left:523.35pt;margin-top:328.75pt;width:47.1pt;height:22.15pt;z-index:251711488;visibility:visible;mso-wrap-style:square;mso-wrap-distance-left:9pt;mso-wrap-distance-top:0;mso-wrap-distance-right:9pt;mso-wrap-distance-bottom:0;mso-position-horizontal:absolute;mso-position-horizontal-relative:text;mso-position-vertical:absolute;mso-position-vertical-relative:text;v-text-anchor:middle" o:gfxdata="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" fillcolor="#f6d0fe" strokecolor="#f79646 [3209]" strokeweight="2pt">
+              <v:rect id="Rectangle 128" o:spid="_x0000_s1038" style="position:absolute;margin-left:523.35pt;margin-top:328.75pt;width:47.1pt;height:22.15pt;z-index:251711488;visibility:visible;mso-wrap-style:square;mso-wrap-distance-left:9pt;mso-wrap-distance-top:0;mso-wrap-distance-right:9pt;mso-wrap-distance-bottom:0;mso-position-horizontal:absolute;mso-position-horizontal-relative:text;mso-position-vertical:absolute;mso-position-vertical-relative:text;v-text-anchor:middle" o:gfxdata="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" fillcolor="#f6d0fe" strokecolor="#f79646 [3209]" strokeweight="2pt">
                 <v:textbox>
                   <w:txbxContent>
                     <w:p>
@@ -1330,14 +1709,18 @@
                         <w:pStyle w:val="NormalWeb"/>
                         <w:spacing w:before="0" w:beforeAutospacing="0" w:after="0" w:afterAutospacing="0"/>
                         <w:jc w:val="center"/>
+                        <w:rPr>
+                          <w:sz w:val="28"/>
+                          <w:szCs w:val="28"/>
+                        </w:rPr>
                       </w:pPr>
                       <w:r>
                         <w:rPr>
                           <w:rFonts w:asciiTheme="minorHAnsi" w:hAnsi="Calibri" w:cstheme="minorBidi"/>
                           <w:color w:val="E36C0A" w:themeColor="accent6" w:themeShade="BF"/>
                           <w:kern w:val="24"/>
-                          <w:sz w:val="36"/>
-                          <w:szCs w:val="36"/>
+                          <w:sz w:val="28"/>
+                          <w:szCs w:val="28"/>
                         </w:rPr>
                         <w:t>BS2</w:t>
                       </w:r>
@@ -1351,13 +1734,14 @@
       </w:r>
       <w:r>
         <w:rPr>
+          <w:noProof/>
           <w:sz w:val="28"/>
           <w:szCs w:val="28"/>
         </w:rPr>
         <mc:AlternateContent>
           <mc:Choice Requires="wps">
             <w:drawing>
-              <wp:anchor distT="0" distB="0" distL="114300" distR="114300" simplePos="0" relativeHeight="251710464" behindDoc="0" locked="0" layoutInCell="1" allowOverlap="1" wp14:anchorId="04CB3784" wp14:editId="031D711D">
+              <wp:anchor distT="0" distB="0" distL="114300" distR="114300" simplePos="0" relativeHeight="251710464" behindDoc="0" locked="0" layoutInCell="1" allowOverlap="1" wp14:anchorId="7C6DF08A" wp14:editId="20B1DB7D">
                 <wp:simplePos x="0" y="0"/>
                 <wp:positionH relativeFrom="column">
                   <wp:posOffset>6047740</wp:posOffset>
@@ -1413,13 +1797,14 @@
       </w:r>
       <w:r>
         <w:rPr>
+          <w:noProof/>
           <w:sz w:val="28"/>
           <w:szCs w:val="28"/>
         </w:rPr>
         <mc:AlternateContent>
           <mc:Choice Requires="wps">
             <w:drawing>
-              <wp:anchor distT="0" distB="0" distL="114300" distR="114300" simplePos="0" relativeHeight="251709440" behindDoc="0" locked="0" layoutInCell="1" allowOverlap="1" wp14:anchorId="1B8914D1" wp14:editId="74F06101">
+              <wp:anchor distT="0" distB="0" distL="114300" distR="114300" simplePos="0" relativeHeight="251709440" behindDoc="0" locked="0" layoutInCell="1" allowOverlap="1" wp14:anchorId="623E1FE7" wp14:editId="045AC46D">
                 <wp:simplePos x="0" y="0"/>
                 <wp:positionH relativeFrom="column">
                   <wp:posOffset>5448935</wp:posOffset>
@@ -1475,13 +1860,14 @@
       </w:r>
       <w:r>
         <w:rPr>
+          <w:noProof/>
           <w:sz w:val="28"/>
           <w:szCs w:val="28"/>
         </w:rPr>
         <mc:AlternateContent>
           <mc:Choice Requires="wps">
             <w:drawing>
-              <wp:anchor distT="0" distB="0" distL="114300" distR="114300" simplePos="0" relativeHeight="251708416" behindDoc="0" locked="0" layoutInCell="1" allowOverlap="1" wp14:anchorId="44C6545B" wp14:editId="079EFD9B">
+              <wp:anchor distT="0" distB="0" distL="114300" distR="114300" simplePos="0" relativeHeight="251708416" behindDoc="0" locked="0" layoutInCell="1" allowOverlap="1" wp14:anchorId="292E4578" wp14:editId="6F2BC516">
                 <wp:simplePos x="0" y="0"/>
                 <wp:positionH relativeFrom="column">
                   <wp:posOffset>4850130</wp:posOffset>
@@ -1528,14 +1914,18 @@
                               <w:pStyle w:val="NormalWeb"/>
                               <w:spacing w:before="0" w:beforeAutospacing="0" w:after="0" w:afterAutospacing="0"/>
                               <w:jc w:val="center"/>
+                              <w:rPr>
+                                <w:sz w:val="28"/>
+                                <w:szCs w:val="28"/>
+                              </w:rPr>
                             </w:pPr>
                             <w:r>
                               <w:rPr>
                                 <w:rFonts w:asciiTheme="minorHAnsi" w:hAnsi="Calibri" w:cstheme="minorBidi"/>
                                 <w:color w:val="FBD4B4" w:themeColor="accent6" w:themeTint="66"/>
                                 <w:kern w:val="24"/>
-                                <w:sz w:val="36"/>
-                                <w:szCs w:val="36"/>
+                                <w:sz w:val="28"/>
+                                <w:szCs w:val="28"/>
                               </w:rPr>
                               <w:t>UE3</w:t>
                             </w:r>
@@ -1551,7 +1941,7 @@
           </mc:Choice>
           <mc:Fallback>
             <w:pict>
-              <v:rect id="Rectangle 125" o:spid="_x0000_s1037" style="position:absolute;margin-left:381.9pt;margin-top:328.75pt;width:47.1pt;height:22.15pt;z-index:251708416;visibility:visible;mso-wrap-style:square;mso-wrap-distance-left:9pt;mso-wrap-distance-top:0;mso-wrap-distance-right:9pt;mso-wrap-distance-bottom:0;mso-position-horizontal:absolute;mso-position-horizontal-relative:text;mso-position-vertical:absolute;mso-position-vertical-relative:text;v-text-anchor:middle" o:gfxdata="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" fillcolor="white [3201]" strokecolor="#f79646 [3209]" strokeweight="2pt">
+              <v:rect id="Rectangle 125" o:spid="_x0000_s1039" style="position:absolute;margin-left:381.9pt;margin-top:328.75pt;width:47.1pt;height:22.15pt;z-index:251708416;visibility:visible;mso-wrap-style:square;mso-wrap-distance-left:9pt;mso-wrap-distance-top:0;mso-wrap-distance-right:9pt;mso-wrap-distance-bottom:0;mso-position-horizontal:absolute;mso-position-horizontal-relative:text;mso-position-vertical:absolute;mso-position-vertical-relative:text;v-text-anchor:middle" o:gfxdata="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" fillcolor="white [3201]" strokecolor="#f79646 [3209]" strokeweight="2pt">
                 <v:textbox>
                   <w:txbxContent>
                     <w:p>
@@ -1559,14 +1949,18 @@
                         <w:pStyle w:val="NormalWeb"/>
                         <w:spacing w:before="0" w:beforeAutospacing="0" w:after="0" w:afterAutospacing="0"/>
                         <w:jc w:val="center"/>
+                        <w:rPr>
+                          <w:sz w:val="28"/>
+                          <w:szCs w:val="28"/>
+                        </w:rPr>
                       </w:pPr>
                       <w:r>
                         <w:rPr>
                           <w:rFonts w:asciiTheme="minorHAnsi" w:hAnsi="Calibri" w:cstheme="minorBidi"/>
                           <w:color w:val="FBD4B4" w:themeColor="accent6" w:themeTint="66"/>
                           <w:kern w:val="24"/>
-                          <w:sz w:val="36"/>
-                          <w:szCs w:val="36"/>
+                          <w:sz w:val="28"/>
+                          <w:szCs w:val="28"/>
                         </w:rPr>
                         <w:t>UE3</w:t>
                       </w:r>
@@ -1580,13 +1974,14 @@
       </w:r>
       <w:r>
         <w:rPr>
+          <w:noProof/>
           <w:sz w:val="28"/>
           <w:szCs w:val="28"/>
         </w:rPr>
         <mc:AlternateContent>
           <mc:Choice Requires="wps">
             <w:drawing>
-              <wp:anchor distT="0" distB="0" distL="114300" distR="114300" simplePos="0" relativeHeight="251707392" behindDoc="0" locked="0" layoutInCell="1" allowOverlap="1" wp14:anchorId="7973CEEA" wp14:editId="6AD5DC45">
+              <wp:anchor distT="0" distB="0" distL="114300" distR="114300" simplePos="0" relativeHeight="251707392" behindDoc="0" locked="0" layoutInCell="1" allowOverlap="1" wp14:anchorId="7D34DB8B" wp14:editId="6FD75BC1">
                 <wp:simplePos x="0" y="0"/>
                 <wp:positionH relativeFrom="column">
                   <wp:posOffset>6646545</wp:posOffset>
@@ -1645,13 +2040,14 @@
       </w:r>
       <w:r>
         <w:rPr>
+          <w:noProof/>
           <w:sz w:val="28"/>
           <w:szCs w:val="28"/>
         </w:rPr>
         <mc:AlternateContent>
           <mc:Choice Requires="wps">
             <w:drawing>
-              <wp:anchor distT="0" distB="0" distL="114300" distR="114300" simplePos="0" relativeHeight="251706368" behindDoc="0" locked="0" layoutInCell="1" allowOverlap="1" wp14:anchorId="2970273F" wp14:editId="4E9E702E">
+              <wp:anchor distT="0" distB="0" distL="114300" distR="114300" simplePos="0" relativeHeight="251706368" behindDoc="0" locked="0" layoutInCell="1" allowOverlap="1" wp14:anchorId="33E7E97C" wp14:editId="62F502F3">
                 <wp:simplePos x="0" y="0"/>
                 <wp:positionH relativeFrom="column">
                   <wp:posOffset>6047740</wp:posOffset>
@@ -1701,14 +2097,18 @@
                               <w:pStyle w:val="NormalWeb"/>
                               <w:spacing w:before="0" w:beforeAutospacing="0" w:after="0" w:afterAutospacing="0"/>
                               <w:jc w:val="center"/>
+                              <w:rPr>
+                                <w:sz w:val="28"/>
+                                <w:szCs w:val="28"/>
+                              </w:rPr>
                             </w:pPr>
                             <w:r>
                               <w:rPr>
                                 <w:rFonts w:asciiTheme="minorHAnsi" w:hAnsi="Calibri" w:cstheme="minorBidi"/>
                                 <w:color w:val="C00000"/>
                                 <w:kern w:val="24"/>
-                                <w:sz w:val="36"/>
-                                <w:szCs w:val="36"/>
+                                <w:sz w:val="28"/>
+                                <w:szCs w:val="28"/>
                               </w:rPr>
                               <w:t>BS1</w:t>
                             </w:r>
@@ -1724,7 +2124,7 @@
           </mc:Choice>
           <mc:Fallback>
             <w:pict>
-              <v:rect id="Rectangle 123" o:spid="_x0000_s1038" style="position:absolute;margin-left:476.2pt;margin-top:301.35pt;width:47.1pt;height:22.15pt;z-index:251706368;visibility:visible;mso-wrap-style:square;mso-wrap-distance-left:9pt;mso-wrap-distance-top:0;mso-wrap-distance-right:9pt;mso-wrap-distance-bottom:0;mso-position-horizontal:absolute;mso-position-horizontal-relative:text;mso-position-vertical:absolute;mso-position-vertical-relative:text;v-text-anchor:middle" o:gfxdata="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" fillcolor="#f6d0fe" strokecolor="#9bbb59 [3206]" strokeweight="2pt">
+              <v:rect id="Rectangle 123" o:spid="_x0000_s1040" style="position:absolute;margin-left:476.2pt;margin-top:301.35pt;width:47.1pt;height:22.15pt;z-index:251706368;visibility:visible;mso-wrap-style:square;mso-wrap-distance-left:9pt;mso-wrap-distance-top:0;mso-wrap-distance-right:9pt;mso-wrap-distance-bottom:0;mso-position-horizontal:absolute;mso-position-horizontal-relative:text;mso-position-vertical:absolute;mso-position-vertical-relative:text;v-text-anchor:middle" o:gfxdata="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" fillcolor="#f6d0fe" strokecolor="#9bbb59 [3206]" strokeweight="2pt">
                 <v:textbox>
                   <w:txbxContent>
                     <w:p>
@@ -1732,14 +2132,18 @@
                         <w:pStyle w:val="NormalWeb"/>
                         <w:spacing w:before="0" w:beforeAutospacing="0" w:after="0" w:afterAutospacing="0"/>
                         <w:jc w:val="center"/>
+                        <w:rPr>
+                          <w:sz w:val="28"/>
+                          <w:szCs w:val="28"/>
+                        </w:rPr>
                       </w:pPr>
                       <w:r>
                         <w:rPr>
                           <w:rFonts w:asciiTheme="minorHAnsi" w:hAnsi="Calibri" w:cstheme="minorBidi"/>
                           <w:color w:val="C00000"/>
                           <w:kern w:val="24"/>
-                          <w:sz w:val="36"/>
-                          <w:szCs w:val="36"/>
+                          <w:sz w:val="28"/>
+                          <w:szCs w:val="28"/>
                         </w:rPr>
                         <w:t>BS1</w:t>
                       </w:r>
@@ -1753,13 +2157,14 @@
       </w:r>
       <w:r>
         <w:rPr>
+          <w:noProof/>
           <w:sz w:val="28"/>
           <w:szCs w:val="28"/>
         </w:rPr>
         <mc:AlternateContent>
           <mc:Choice Requires="wps">
             <w:drawing>
-              <wp:anchor distT="0" distB="0" distL="114300" distR="114300" simplePos="0" relativeHeight="251705344" behindDoc="0" locked="0" layoutInCell="1" allowOverlap="1" wp14:anchorId="2F427BD0" wp14:editId="2494B201">
+              <wp:anchor distT="0" distB="0" distL="114300" distR="114300" simplePos="0" relativeHeight="251705344" behindDoc="0" locked="0" layoutInCell="1" allowOverlap="1" wp14:anchorId="6C7F1A5D" wp14:editId="632345D0">
                 <wp:simplePos x="0" y="0"/>
                 <wp:positionH relativeFrom="column">
                   <wp:posOffset>5448935</wp:posOffset>
@@ -1809,14 +2214,18 @@
                               <w:pStyle w:val="NormalWeb"/>
                               <w:spacing w:before="0" w:beforeAutospacing="0" w:after="0" w:afterAutospacing="0"/>
                               <w:jc w:val="center"/>
+                              <w:rPr>
+                                <w:sz w:val="28"/>
+                                <w:szCs w:val="28"/>
+                              </w:rPr>
                             </w:pPr>
                             <w:r>
                               <w:rPr>
                                 <w:rFonts w:asciiTheme="minorHAnsi" w:hAnsi="Calibri" w:cstheme="minorBidi"/>
                                 <w:color w:val="8DB3E2" w:themeColor="text2" w:themeTint="66"/>
                                 <w:kern w:val="24"/>
-                                <w:sz w:val="36"/>
-                                <w:szCs w:val="36"/>
+                                <w:sz w:val="28"/>
+                                <w:szCs w:val="28"/>
                               </w:rPr>
                               <w:t>UE2</w:t>
                             </w:r>
@@ -1832,7 +2241,7 @@
           </mc:Choice>
           <mc:Fallback>
             <w:pict>
-              <v:rect id="Rectangle 122" o:spid="_x0000_s1039" style="position:absolute;margin-left:429.05pt;margin-top:301.35pt;width:47.1pt;height:22.15pt;z-index:251705344;visibility:visible;mso-wrap-style:square;mso-wrap-distance-left:9pt;mso-wrap-distance-top:0;mso-wrap-distance-right:9pt;mso-wrap-distance-bottom:0;mso-position-horizontal:absolute;mso-position-horizontal-relative:text;mso-position-vertical:absolute;mso-position-vertical-relative:text;v-text-anchor:middle" o:gfxdata="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" fillcolor="white [3212]" strokecolor="#9bbb59 [3206]" strokeweight="2pt">
+              <v:rect id="Rectangle 122" o:spid="_x0000_s1041" style="position:absolute;margin-left:429.05pt;margin-top:301.35pt;width:47.1pt;height:22.15pt;z-index:251705344;visibility:visible;mso-wrap-style:square;mso-wrap-distance-left:9pt;mso-wrap-distance-top:0;mso-wrap-distance-right:9pt;mso-wrap-distance-bottom:0;mso-position-horizontal:absolute;mso-position-horizontal-relative:text;mso-position-vertical:absolute;mso-position-vertical-relative:text;v-text-anchor:middle" o:gfxdata="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" fillcolor="white [3212]" strokecolor="#9bbb59 [3206]" strokeweight="2pt">
                 <v:textbox>
                   <w:txbxContent>
                     <w:p>
@@ -1840,14 +2249,18 @@
                         <w:pStyle w:val="NormalWeb"/>
                         <w:spacing w:before="0" w:beforeAutospacing="0" w:after="0" w:afterAutospacing="0"/>
                         <w:jc w:val="center"/>
+                        <w:rPr>
+                          <w:sz w:val="28"/>
+                          <w:szCs w:val="28"/>
+                        </w:rPr>
                       </w:pPr>
                       <w:r>
                         <w:rPr>
                           <w:rFonts w:asciiTheme="minorHAnsi" w:hAnsi="Calibri" w:cstheme="minorBidi"/>
                           <w:color w:val="8DB3E2" w:themeColor="text2" w:themeTint="66"/>
                           <w:kern w:val="24"/>
-                          <w:sz w:val="36"/>
-                          <w:szCs w:val="36"/>
+                          <w:sz w:val="28"/>
+                          <w:szCs w:val="28"/>
                         </w:rPr>
                         <w:t>UE2</w:t>
                       </w:r>
@@ -1861,13 +2274,14 @@
       </w:r>
       <w:r>
         <w:rPr>
+          <w:noProof/>
           <w:sz w:val="28"/>
           <w:szCs w:val="28"/>
         </w:rPr>
         <mc:AlternateContent>
           <mc:Choice Requires="wps">
             <w:drawing>
-              <wp:anchor distT="0" distB="0" distL="114300" distR="114300" simplePos="0" relativeHeight="251704320" behindDoc="0" locked="0" layoutInCell="1" allowOverlap="1" wp14:anchorId="777DA93A" wp14:editId="2AD2003F">
+              <wp:anchor distT="0" distB="0" distL="114300" distR="114300" simplePos="0" relativeHeight="251704320" behindDoc="0" locked="0" layoutInCell="1" allowOverlap="1" wp14:anchorId="5B3A2948" wp14:editId="614E9E7F">
                 <wp:simplePos x="0" y="0"/>
                 <wp:positionH relativeFrom="column">
                   <wp:posOffset>4850130</wp:posOffset>
@@ -1917,14 +2331,18 @@
                               <w:pStyle w:val="NormalWeb"/>
                               <w:spacing w:before="0" w:beforeAutospacing="0" w:after="0" w:afterAutospacing="0"/>
                               <w:jc w:val="center"/>
+                              <w:rPr>
+                                <w:sz w:val="28"/>
+                                <w:szCs w:val="28"/>
+                              </w:rPr>
                             </w:pPr>
                             <w:r>
                               <w:rPr>
                                 <w:rFonts w:asciiTheme="minorHAnsi" w:hAnsi="Calibri" w:cstheme="minorBidi"/>
                                 <w:color w:val="C00000"/>
                                 <w:kern w:val="24"/>
-                                <w:sz w:val="36"/>
-                                <w:szCs w:val="36"/>
+                                <w:sz w:val="28"/>
+                                <w:szCs w:val="28"/>
                               </w:rPr>
                               <w:t>UE1</w:t>
                             </w:r>
@@ -1940,7 +2358,7 @@
           </mc:Choice>
           <mc:Fallback>
             <w:pict>
-              <v:rect id="Rectangle 121" o:spid="_x0000_s1040" style="position:absolute;margin-left:381.9pt;margin-top:301.35pt;width:47.1pt;height:22.15pt;z-index:251704320;visibility:visible;mso-wrap-style:square;mso-wrap-distance-left:9pt;mso-wrap-distance-top:0;mso-wrap-distance-right:9pt;mso-wrap-distance-bottom:0;mso-position-horizontal:absolute;mso-position-horizontal-relative:text;mso-position-vertical:absolute;mso-position-vertical-relative:text;v-text-anchor:middle" o:gfxdata="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" fillcolor="#f6d0fe" strokecolor="#9bbb59 [3206]" strokeweight="2pt">
+              <v:rect id="Rectangle 121" o:spid="_x0000_s1042" style="position:absolute;margin-left:381.9pt;margin-top:301.35pt;width:47.1pt;height:22.15pt;z-index:251704320;visibility:visible;mso-wrap-style:square;mso-wrap-distance-left:9pt;mso-wrap-distance-top:0;mso-wrap-distance-right:9pt;mso-wrap-distance-bottom:0;mso-position-horizontal:absolute;mso-position-horizontal-relative:text;mso-position-vertical:absolute;mso-position-vertical-relative:text;v-text-anchor:middle" o:gfxdata="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" fillcolor="#f6d0fe" strokecolor="#9bbb59 [3206]" strokeweight="2pt">
                 <v:textbox>
                   <w:txbxContent>
                     <w:p>
@@ -1948,14 +2366,18 @@
                         <w:pStyle w:val="NormalWeb"/>
                         <w:spacing w:before="0" w:beforeAutospacing="0" w:after="0" w:afterAutospacing="0"/>
                         <w:jc w:val="center"/>
+                        <w:rPr>
+                          <w:sz w:val="28"/>
+                          <w:szCs w:val="28"/>
+                        </w:rPr>
                       </w:pPr>
                       <w:r>
                         <w:rPr>
                           <w:rFonts w:asciiTheme="minorHAnsi" w:hAnsi="Calibri" w:cstheme="minorBidi"/>
                           <w:color w:val="C00000"/>
                           <w:kern w:val="24"/>
-                          <w:sz w:val="36"/>
-                          <w:szCs w:val="36"/>
+                          <w:sz w:val="28"/>
+                          <w:szCs w:val="28"/>
                         </w:rPr>
                         <w:t>UE1</w:t>
                       </w:r>
@@ -1969,13 +2391,14 @@
       </w:r>
       <w:r>
         <w:rPr>
+          <w:noProof/>
           <w:sz w:val="28"/>
           <w:szCs w:val="28"/>
         </w:rPr>
         <mc:AlternateContent>
           <mc:Choice Requires="wps">
             <w:drawing>
-              <wp:anchor distT="0" distB="0" distL="114300" distR="114300" simplePos="0" relativeHeight="251703296" behindDoc="0" locked="0" layoutInCell="1" allowOverlap="1" wp14:anchorId="55603333" wp14:editId="6698FBD9">
+              <wp:anchor distT="0" distB="0" distL="114300" distR="114300" simplePos="0" relativeHeight="251703296" behindDoc="0" locked="0" layoutInCell="1" allowOverlap="1" wp14:anchorId="20236B32" wp14:editId="09D416B6">
                 <wp:simplePos x="0" y="0"/>
                 <wp:positionH relativeFrom="column">
                   <wp:posOffset>4204970</wp:posOffset>
@@ -2022,14 +2445,18 @@
                               <w:pStyle w:val="NormalWeb"/>
                               <w:spacing w:before="0" w:beforeAutospacing="0" w:after="0" w:afterAutospacing="0"/>
                               <w:jc w:val="center"/>
+                              <w:rPr>
+                                <w:sz w:val="28"/>
+                                <w:szCs w:val="28"/>
+                              </w:rPr>
                             </w:pPr>
                             <w:r>
                               <w:rPr>
                                 <w:rFonts w:asciiTheme="minorHAnsi" w:hAnsi="Calibri" w:cstheme="minorBidi"/>
                                 <w:color w:val="FBD4B4" w:themeColor="accent6" w:themeTint="66"/>
                                 <w:kern w:val="24"/>
-                                <w:sz w:val="36"/>
-                                <w:szCs w:val="36"/>
+                                <w:sz w:val="28"/>
+                                <w:szCs w:val="28"/>
                               </w:rPr>
                               <w:t>BS2</w:t>
                             </w:r>
@@ -2045,7 +2472,7 @@
           </mc:Choice>
           <mc:Fallback>
             <w:pict>
-              <v:rect id="Rectangle 117" o:spid="_x0000_s1041" style="position:absolute;margin-left:331.1pt;margin-top:328.75pt;width:47.1pt;height:22.15pt;z-index:251703296;visibility:visible;mso-wrap-style:square;mso-wrap-distance-left:9pt;mso-wrap-distance-top:0;mso-wrap-distance-right:9pt;mso-wrap-distance-bottom:0;mso-position-horizontal:absolute;mso-position-horizontal-relative:text;mso-position-vertical:absolute;mso-position-vertical-relative:text;v-text-anchor:middle" o:gfxdata="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" fillcolor="white [3201]" strokecolor="#f79646 [3209]" strokeweight="2pt">
+              <v:rect id="Rectangle 117" o:spid="_x0000_s1043" style="position:absolute;margin-left:331.1pt;margin-top:328.75pt;width:47.1pt;height:22.15pt;z-index:251703296;visibility:visible;mso-wrap-style:square;mso-wrap-distance-left:9pt;mso-wrap-distance-top:0;mso-wrap-distance-right:9pt;mso-wrap-distance-bottom:0;mso-position-horizontal:absolute;mso-position-horizontal-relative:text;mso-position-vertical:absolute;mso-position-vertical-relative:text;v-text-anchor:middle" o:gfxdata="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" fillcolor="white [3201]" strokecolor="#f79646 [3209]" strokeweight="2pt">
                 <v:textbox>
                   <w:txbxContent>
                     <w:p>
@@ -2053,14 +2480,18 @@
                         <w:pStyle w:val="NormalWeb"/>
                         <w:spacing w:before="0" w:beforeAutospacing="0" w:after="0" w:afterAutospacing="0"/>
                         <w:jc w:val="center"/>
+                        <w:rPr>
+                          <w:sz w:val="28"/>
+                          <w:szCs w:val="28"/>
+                        </w:rPr>
                       </w:pPr>
                       <w:r>
                         <w:rPr>
                           <w:rFonts w:asciiTheme="minorHAnsi" w:hAnsi="Calibri" w:cstheme="minorBidi"/>
                           <w:color w:val="FBD4B4" w:themeColor="accent6" w:themeTint="66"/>
                           <w:kern w:val="24"/>
-                          <w:sz w:val="36"/>
-                          <w:szCs w:val="36"/>
+                          <w:sz w:val="28"/>
+                          <w:szCs w:val="28"/>
                         </w:rPr>
                         <w:t>BS2</w:t>
                       </w:r>
@@ -2074,13 +2505,14 @@
       </w:r>
       <w:r>
         <w:rPr>
+          <w:noProof/>
           <w:sz w:val="28"/>
           <w:szCs w:val="28"/>
         </w:rPr>
         <mc:AlternateContent>
           <mc:Choice Requires="wps">
             <w:drawing>
-              <wp:anchor distT="0" distB="0" distL="114300" distR="114300" simplePos="0" relativeHeight="251702272" behindDoc="0" locked="0" layoutInCell="1" allowOverlap="1" wp14:anchorId="1602A93F" wp14:editId="7F23A190">
+              <wp:anchor distT="0" distB="0" distL="114300" distR="114300" simplePos="0" relativeHeight="251702272" behindDoc="0" locked="0" layoutInCell="1" allowOverlap="1" wp14:anchorId="28780AC7" wp14:editId="204232C9">
                 <wp:simplePos x="0" y="0"/>
                 <wp:positionH relativeFrom="column">
                   <wp:posOffset>3606800</wp:posOffset>
@@ -2136,13 +2568,14 @@
       </w:r>
       <w:r>
         <w:rPr>
+          <w:noProof/>
           <w:sz w:val="28"/>
           <w:szCs w:val="28"/>
         </w:rPr>
         <mc:AlternateContent>
           <mc:Choice Requires="wps">
             <w:drawing>
-              <wp:anchor distT="0" distB="0" distL="114300" distR="114300" simplePos="0" relativeHeight="251701248" behindDoc="0" locked="0" layoutInCell="1" allowOverlap="1" wp14:anchorId="14F9FCB0" wp14:editId="555FAAA7">
+              <wp:anchor distT="0" distB="0" distL="114300" distR="114300" simplePos="0" relativeHeight="251701248" behindDoc="0" locked="0" layoutInCell="1" allowOverlap="1" wp14:anchorId="26A30F3B" wp14:editId="588C057A">
                 <wp:simplePos x="0" y="0"/>
                 <wp:positionH relativeFrom="column">
                   <wp:posOffset>3007995</wp:posOffset>
@@ -2198,13 +2631,14 @@
       </w:r>
       <w:r>
         <w:rPr>
+          <w:noProof/>
           <w:sz w:val="28"/>
           <w:szCs w:val="28"/>
         </w:rPr>
         <mc:AlternateContent>
           <mc:Choice Requires="wps">
             <w:drawing>
-              <wp:anchor distT="0" distB="0" distL="114300" distR="114300" simplePos="0" relativeHeight="251700224" behindDoc="0" locked="0" layoutInCell="1" allowOverlap="1" wp14:anchorId="5222A3C8" wp14:editId="15F204B4">
+              <wp:anchor distT="0" distB="0" distL="114300" distR="114300" simplePos="0" relativeHeight="251700224" behindDoc="0" locked="0" layoutInCell="1" allowOverlap="1" wp14:anchorId="0EBAF842" wp14:editId="35D2B4C6">
                 <wp:simplePos x="0" y="0"/>
                 <wp:positionH relativeFrom="column">
                   <wp:posOffset>2409190</wp:posOffset>
@@ -2251,14 +2685,18 @@
                               <w:pStyle w:val="NormalWeb"/>
                               <w:spacing w:before="0" w:beforeAutospacing="0" w:after="0" w:afterAutospacing="0"/>
                               <w:jc w:val="center"/>
+                              <w:rPr>
+                                <w:sz w:val="28"/>
+                                <w:szCs w:val="28"/>
+                              </w:rPr>
                             </w:pPr>
                             <w:r>
                               <w:rPr>
                                 <w:rFonts w:asciiTheme="minorHAnsi" w:hAnsi="Calibri" w:cstheme="minorBidi"/>
                                 <w:color w:val="FBD4B4" w:themeColor="accent6" w:themeTint="66"/>
                                 <w:kern w:val="24"/>
-                                <w:sz w:val="36"/>
-                                <w:szCs w:val="36"/>
+                                <w:sz w:val="28"/>
+                                <w:szCs w:val="28"/>
                               </w:rPr>
                               <w:t>UE3</w:t>
                             </w:r>
@@ -2274,7 +2712,7 @@
           </mc:Choice>
           <mc:Fallback>
             <w:pict>
-              <v:rect id="Rectangle 114" o:spid="_x0000_s1042" style="position:absolute;margin-left:189.7pt;margin-top:328.75pt;width:47.1pt;height:22.15pt;z-index:251700224;visibility:visible;mso-wrap-style:square;mso-wrap-distance-left:9pt;mso-wrap-distance-top:0;mso-wrap-distance-right:9pt;mso-wrap-distance-bottom:0;mso-position-horizontal:absolute;mso-position-horizontal-relative:text;mso-position-vertical:absolute;mso-position-vertical-relative:text;v-text-anchor:middle" o:gfxdata="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" fillcolor="white [3201]" strokecolor="#f79646 [3209]" strokeweight="2pt">
+              <v:rect id="Rectangle 114" o:spid="_x0000_s1044" style="position:absolute;margin-left:189.7pt;margin-top:328.75pt;width:47.1pt;height:22.15pt;z-index:251700224;visibility:visible;mso-wrap-style:square;mso-wrap-distance-left:9pt;mso-wrap-distance-top:0;mso-wrap-distance-right:9pt;mso-wrap-distance-bottom:0;mso-position-horizontal:absolute;mso-position-horizontal-relative:text;mso-position-vertical:absolute;mso-position-vertical-relative:text;v-text-anchor:middle" o:gfxdata="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" fillcolor="white [3201]" strokecolor="#f79646 [3209]" strokeweight="2pt">
                 <v:textbox>
                   <w:txbxContent>
                     <w:p>
@@ -2282,14 +2720,18 @@
                         <w:pStyle w:val="NormalWeb"/>
                         <w:spacing w:before="0" w:beforeAutospacing="0" w:after="0" w:afterAutospacing="0"/>
                         <w:jc w:val="center"/>
+                        <w:rPr>
+                          <w:sz w:val="28"/>
+                          <w:szCs w:val="28"/>
+                        </w:rPr>
                       </w:pPr>
                       <w:r>
                         <w:rPr>
                           <w:rFonts w:asciiTheme="minorHAnsi" w:hAnsi="Calibri" w:cstheme="minorBidi"/>
                           <w:color w:val="FBD4B4" w:themeColor="accent6" w:themeTint="66"/>
                           <w:kern w:val="24"/>
-                          <w:sz w:val="36"/>
-                          <w:szCs w:val="36"/>
+                          <w:sz w:val="28"/>
+                          <w:szCs w:val="28"/>
                         </w:rPr>
                         <w:t>UE3</w:t>
                       </w:r>
@@ -2303,13 +2745,14 @@
       </w:r>
       <w:r>
         <w:rPr>
+          <w:noProof/>
           <w:sz w:val="28"/>
           <w:szCs w:val="28"/>
         </w:rPr>
         <mc:AlternateContent>
           <mc:Choice Requires="wps">
             <w:drawing>
-              <wp:anchor distT="0" distB="0" distL="114300" distR="114300" simplePos="0" relativeHeight="251699200" behindDoc="0" locked="0" layoutInCell="1" allowOverlap="1" wp14:anchorId="00AB2717" wp14:editId="41074B96">
+              <wp:anchor distT="0" distB="0" distL="114300" distR="114300" simplePos="0" relativeHeight="251699200" behindDoc="0" locked="0" layoutInCell="1" allowOverlap="1" wp14:anchorId="6F6DDDA1" wp14:editId="64DC5130">
                 <wp:simplePos x="0" y="0"/>
                 <wp:positionH relativeFrom="column">
                   <wp:posOffset>4204970</wp:posOffset>
@@ -2365,13 +2808,14 @@
       </w:r>
       <w:r>
         <w:rPr>
+          <w:noProof/>
           <w:sz w:val="28"/>
           <w:szCs w:val="28"/>
         </w:rPr>
         <mc:AlternateContent>
           <mc:Choice Requires="wps">
             <w:drawing>
-              <wp:anchor distT="0" distB="0" distL="114300" distR="114300" simplePos="0" relativeHeight="251698176" behindDoc="0" locked="0" layoutInCell="1" allowOverlap="1" wp14:anchorId="4FEB961B" wp14:editId="1BEA5C3B">
+              <wp:anchor distT="0" distB="0" distL="114300" distR="114300" simplePos="0" relativeHeight="251698176" behindDoc="0" locked="0" layoutInCell="1" allowOverlap="1" wp14:anchorId="73238742" wp14:editId="3508F39A">
                 <wp:simplePos x="0" y="0"/>
                 <wp:positionH relativeFrom="column">
                   <wp:posOffset>3606800</wp:posOffset>
@@ -2427,8 +2871,8 @@
                                 <w:rFonts w:asciiTheme="minorHAnsi" w:hAnsi="Calibri" w:cstheme="minorBidi"/>
                                 <w:color w:val="C00000"/>
                                 <w:kern w:val="24"/>
-                                <w:sz w:val="36"/>
-                                <w:szCs w:val="36"/>
+                                <w:sz w:val="28"/>
+                                <w:szCs w:val="28"/>
                               </w:rPr>
                               <w:t>BS1</w:t>
                             </w:r>
@@ -2444,7 +2888,7 @@
           </mc:Choice>
           <mc:Fallback>
             <w:pict>
-              <v:rect id="Rectangle 112" o:spid="_x0000_s1043" style="position:absolute;margin-left:284pt;margin-top:301.35pt;width:47.1pt;height:22.15pt;z-index:251698176;visibility:visible;mso-wrap-style:square;mso-wrap-distance-left:9pt;mso-wrap-distance-top:0;mso-wrap-distance-right:9pt;mso-wrap-distance-bottom:0;mso-position-horizontal:absolute;mso-position-horizontal-relative:text;mso-position-vertical:absolute;mso-position-vertical-relative:text;v-text-anchor:middle" o:gfxdata="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" fillcolor="#ffc" strokecolor="#9bbb59 [3206]" strokeweight="2pt">
+              <v:rect id="Rectangle 112" o:spid="_x0000_s1045" style="position:absolute;margin-left:284pt;margin-top:301.35pt;width:47.1pt;height:22.15pt;z-index:251698176;visibility:visible;mso-wrap-style:square;mso-wrap-distance-left:9pt;mso-wrap-distance-top:0;mso-wrap-distance-right:9pt;mso-wrap-distance-bottom:0;mso-position-horizontal:absolute;mso-position-horizontal-relative:text;mso-position-vertical:absolute;mso-position-vertical-relative:text;v-text-anchor:middle" o:gfxdata="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" fillcolor="#ffc" strokecolor="#9bbb59 [3206]" strokeweight="2pt">
                 <v:textbox>
                   <w:txbxContent>
                     <w:p>
@@ -2458,8 +2902,8 @@
                           <w:rFonts w:asciiTheme="minorHAnsi" w:hAnsi="Calibri" w:cstheme="minorBidi"/>
                           <w:color w:val="C00000"/>
                           <w:kern w:val="24"/>
-                          <w:sz w:val="36"/>
-                          <w:szCs w:val="36"/>
+                          <w:sz w:val="28"/>
+                          <w:szCs w:val="28"/>
                         </w:rPr>
                         <w:t>BS1</w:t>
                       </w:r>
@@ -2473,13 +2917,14 @@
       </w:r>
       <w:r>
         <w:rPr>
+          <w:noProof/>
           <w:sz w:val="28"/>
           <w:szCs w:val="28"/>
         </w:rPr>
         <mc:AlternateContent>
           <mc:Choice Requires="wps">
             <w:drawing>
-              <wp:anchor distT="0" distB="0" distL="114300" distR="114300" simplePos="0" relativeHeight="251697152" behindDoc="0" locked="0" layoutInCell="1" allowOverlap="1" wp14:anchorId="08E115C9" wp14:editId="3E0D6509">
+              <wp:anchor distT="0" distB="0" distL="114300" distR="114300" simplePos="0" relativeHeight="251697152" behindDoc="0" locked="0" layoutInCell="1" allowOverlap="1" wp14:anchorId="337621C1" wp14:editId="55F9B58A">
                 <wp:simplePos x="0" y="0"/>
                 <wp:positionH relativeFrom="column">
                   <wp:posOffset>3007995</wp:posOffset>
@@ -2526,14 +2971,18 @@
                               <w:pStyle w:val="NormalWeb"/>
                               <w:spacing w:before="0" w:beforeAutospacing="0" w:after="0" w:afterAutospacing="0"/>
                               <w:jc w:val="center"/>
+                              <w:rPr>
+                                <w:sz w:val="28"/>
+                                <w:szCs w:val="28"/>
+                              </w:rPr>
                             </w:pPr>
                             <w:r>
                               <w:rPr>
                                 <w:rFonts w:asciiTheme="minorHAnsi" w:hAnsi="Calibri" w:cstheme="minorBidi"/>
                                 <w:color w:val="8DB3E2" w:themeColor="text2" w:themeTint="66"/>
                                 <w:kern w:val="24"/>
-                                <w:sz w:val="36"/>
-                                <w:szCs w:val="36"/>
+                                <w:sz w:val="28"/>
+                                <w:szCs w:val="28"/>
                               </w:rPr>
                               <w:t>UE2</w:t>
                             </w:r>
@@ -2549,7 +2998,7 @@
           </mc:Choice>
           <mc:Fallback>
             <w:pict>
-              <v:rect id="Rectangle 111" o:spid="_x0000_s1044" style="position:absolute;margin-left:236.85pt;margin-top:301.35pt;width:47.1pt;height:22.15pt;z-index:251697152;visibility:visible;mso-wrap-style:square;mso-wrap-distance-left:9pt;mso-wrap-distance-top:0;mso-wrap-distance-right:9pt;mso-wrap-distance-bottom:0;mso-position-horizontal:absolute;mso-position-horizontal-relative:text;mso-position-vertical:absolute;mso-position-vertical-relative:text;v-text-anchor:middle" o:gfxdata="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" fillcolor="white [3201]" strokecolor="#9bbb59 [3206]" strokeweight="2pt">
+              <v:rect id="Rectangle 111" o:spid="_x0000_s1046" style="position:absolute;margin-left:236.85pt;margin-top:301.35pt;width:47.1pt;height:22.15pt;z-index:251697152;visibility:visible;mso-wrap-style:square;mso-wrap-distance-left:9pt;mso-wrap-distance-top:0;mso-wrap-distance-right:9pt;mso-wrap-distance-bottom:0;mso-position-horizontal:absolute;mso-position-horizontal-relative:text;mso-position-vertical:absolute;mso-position-vertical-relative:text;v-text-anchor:middle" o:gfxdata="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" fillcolor="white [3201]" strokecolor="#9bbb59 [3206]" strokeweight="2pt">
                 <v:textbox>
                   <w:txbxContent>
                     <w:p>
@@ -2557,14 +3006,18 @@
                         <w:pStyle w:val="NormalWeb"/>
                         <w:spacing w:before="0" w:beforeAutospacing="0" w:after="0" w:afterAutospacing="0"/>
                         <w:jc w:val="center"/>
+                        <w:rPr>
+                          <w:sz w:val="28"/>
+                          <w:szCs w:val="28"/>
+                        </w:rPr>
                       </w:pPr>
                       <w:r>
                         <w:rPr>
                           <w:rFonts w:asciiTheme="minorHAnsi" w:hAnsi="Calibri" w:cstheme="minorBidi"/>
                           <w:color w:val="8DB3E2" w:themeColor="text2" w:themeTint="66"/>
                           <w:kern w:val="24"/>
-                          <w:sz w:val="36"/>
-                          <w:szCs w:val="36"/>
+                          <w:sz w:val="28"/>
+                          <w:szCs w:val="28"/>
                         </w:rPr>
                         <w:t>UE2</w:t>
                       </w:r>
@@ -2578,13 +3031,14 @@
       </w:r>
       <w:r>
         <w:rPr>
+          <w:noProof/>
           <w:sz w:val="28"/>
           <w:szCs w:val="28"/>
         </w:rPr>
         <mc:AlternateContent>
           <mc:Choice Requires="wps">
             <w:drawing>
-              <wp:anchor distT="0" distB="0" distL="114300" distR="114300" simplePos="0" relativeHeight="251696128" behindDoc="0" locked="0" layoutInCell="1" allowOverlap="1" wp14:anchorId="22E9D9C5" wp14:editId="005429B2">
+              <wp:anchor distT="0" distB="0" distL="114300" distR="114300" simplePos="0" relativeHeight="251696128" behindDoc="0" locked="0" layoutInCell="1" allowOverlap="1" wp14:anchorId="67B65376" wp14:editId="58ACB806">
                 <wp:simplePos x="0" y="0"/>
                 <wp:positionH relativeFrom="column">
                   <wp:posOffset>2409190</wp:posOffset>
@@ -2640,8 +3094,8 @@
                                 <w:rFonts w:asciiTheme="minorHAnsi" w:hAnsi="Calibri" w:cstheme="minorBidi"/>
                                 <w:color w:val="8DB3E2" w:themeColor="text2" w:themeTint="66"/>
                                 <w:kern w:val="24"/>
-                                <w:sz w:val="36"/>
-                                <w:szCs w:val="36"/>
+                                <w:sz w:val="28"/>
+                                <w:szCs w:val="28"/>
                               </w:rPr>
                               <w:t>UE1</w:t>
                             </w:r>
@@ -2657,7 +3111,7 @@
           </mc:Choice>
           <mc:Fallback>
             <w:pict>
-              <v:rect id="Rectangle 110" o:spid="_x0000_s1045" style="position:absolute;margin-left:189.7pt;margin-top:301.55pt;width:47.1pt;height:22.15pt;z-index:251696128;visibility:visible;mso-wrap-style:square;mso-wrap-distance-left:9pt;mso-wrap-distance-top:0;mso-wrap-distance-right:9pt;mso-wrap-distance-bottom:0;mso-position-horizontal:absolute;mso-position-horizontal-relative:text;mso-position-vertical:absolute;mso-position-vertical-relative:text;v-text-anchor:middle" o:gfxdata="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" fillcolor="white [3212]" strokecolor="#9bbb59 [3206]" strokeweight="2pt">
+              <v:rect id="Rectangle 110" o:spid="_x0000_s1047" style="position:absolute;margin-left:189.7pt;margin-top:301.55pt;width:47.1pt;height:22.15pt;z-index:251696128;visibility:visible;mso-wrap-style:square;mso-wrap-distance-left:9pt;mso-wrap-distance-top:0;mso-wrap-distance-right:9pt;mso-wrap-distance-bottom:0;mso-position-horizontal:absolute;mso-position-horizontal-relative:text;mso-position-vertical:absolute;mso-position-vertical-relative:text;v-text-anchor:middle" o:gfxdata="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" fillcolor="white [3212]" strokecolor="#9bbb59 [3206]" strokeweight="2pt">
                 <v:textbox>
                   <w:txbxContent>
                     <w:p>
@@ -2671,8 +3125,8 @@
                           <w:rFonts w:asciiTheme="minorHAnsi" w:hAnsi="Calibri" w:cstheme="minorBidi"/>
                           <w:color w:val="8DB3E2" w:themeColor="text2" w:themeTint="66"/>
                           <w:kern w:val="24"/>
-                          <w:sz w:val="36"/>
-                          <w:szCs w:val="36"/>
+                          <w:sz w:val="28"/>
+                          <w:szCs w:val="28"/>
                         </w:rPr>
                         <w:t>UE1</w:t>
                       </w:r>
@@ -2686,361 +3140,14 @@
       </w:r>
       <w:r>
         <w:rPr>
+          <w:noProof/>
           <w:sz w:val="28"/>
           <w:szCs w:val="28"/>
         </w:rPr>
         <mc:AlternateContent>
           <mc:Choice Requires="wps">
             <w:drawing>
-              <wp:anchor distT="0" distB="0" distL="114300" distR="114300" simplePos="0" relativeHeight="251695104" behindDoc="0" locked="0" layoutInCell="1" allowOverlap="1" wp14:anchorId="37D03DF3" wp14:editId="4AE5542B">
-                <wp:simplePos x="0" y="0"/>
-                <wp:positionH relativeFrom="column">
-                  <wp:posOffset>1772285</wp:posOffset>
-                </wp:positionH>
-                <wp:positionV relativeFrom="paragraph">
-                  <wp:posOffset>4180840</wp:posOffset>
-                </wp:positionV>
-                <wp:extent cx="598170" cy="281305"/>
-                <wp:effectExtent l="0" t="0" r="11430" b="23495"/>
-                <wp:wrapNone/>
-                <wp:docPr id="110" name="Rectangle 109"/>
-                <wp:cNvGraphicFramePr/>
-                <a:graphic xmlns:a="http://schemas.openxmlformats.org/drawingml/2006/main">
-                  <a:graphicData uri="http://schemas.microsoft.com/office/word/2010/wordprocessingShape">
-                    <wps:wsp>
-                      <wps:cNvSpPr/>
-                      <wps:spPr>
-                        <a:xfrm>
-                          <a:off x="0" y="0"/>
-                          <a:ext cx="598170" cy="281305"/>
-                        </a:xfrm>
-                        <a:prstGeom prst="rect">
-                          <a:avLst/>
-                        </a:prstGeom>
-                        <a:solidFill>
-                          <a:srgbClr val="FFFFCC"/>
-                        </a:solidFill>
-                      </wps:spPr>
-                      <wps:style>
-                        <a:lnRef idx="2">
-                          <a:schemeClr val="accent6"/>
-                        </a:lnRef>
-                        <a:fillRef idx="1">
-                          <a:schemeClr val="lt1"/>
-                        </a:fillRef>
-                        <a:effectRef idx="0">
-                          <a:schemeClr val="accent6"/>
-                        </a:effectRef>
-                        <a:fontRef idx="minor">
-                          <a:schemeClr val="dk1"/>
-                        </a:fontRef>
-                      </wps:style>
-                      <wps:txbx>
-                        <w:txbxContent>
-                          <w:p>
-                            <w:pPr>
-                              <w:pStyle w:val="NormalWeb"/>
-                              <w:spacing w:before="0" w:beforeAutospacing="0" w:after="0" w:afterAutospacing="0"/>
-                              <w:jc w:val="center"/>
-                            </w:pPr>
-                            <w:r>
-                              <w:rPr>
-                                <w:rFonts w:asciiTheme="minorHAnsi" w:hAnsi="Calibri" w:cstheme="minorBidi"/>
-                                <w:color w:val="E36C0A" w:themeColor="accent6" w:themeShade="BF"/>
-                                <w:kern w:val="24"/>
-                                <w:sz w:val="36"/>
-                                <w:szCs w:val="36"/>
-                              </w:rPr>
-                              <w:t>BS2</w:t>
-                            </w:r>
-                          </w:p>
-                        </w:txbxContent>
-                      </wps:txbx>
-                      <wps:bodyPr rtlCol="0" anchor="ctr"/>
-                    </wps:wsp>
-                  </a:graphicData>
-                </a:graphic>
-              </wp:anchor>
-            </w:drawing>
-          </mc:Choice>
-          <mc:Fallback>
-            <w:pict>
-              <v:rect id="Rectangle 109" o:spid="_x0000_s1046" style="position:absolute;margin-left:139.55pt;margin-top:329.2pt;width:47.1pt;height:22.15pt;z-index:251695104;visibility:visible;mso-wrap-style:square;mso-wrap-distance-left:9pt;mso-wrap-distance-top:0;mso-wrap-distance-right:9pt;mso-wrap-distance-bottom:0;mso-position-horizontal:absolute;mso-position-horizontal-relative:text;mso-position-vertical:absolute;mso-position-vertical-relative:text;v-text-anchor:middle" o:gfxdata="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" fillcolor="#ffc" strokecolor="#f79646 [3209]" strokeweight="2pt">
-                <v:textbox>
-                  <w:txbxContent>
-                    <w:p>
-                      <w:pPr>
-                        <w:pStyle w:val="NormalWeb"/>
-                        <w:spacing w:before="0" w:beforeAutospacing="0" w:after="0" w:afterAutospacing="0"/>
-                        <w:jc w:val="center"/>
-                      </w:pPr>
-                      <w:r>
-                        <w:rPr>
-                          <w:rFonts w:asciiTheme="minorHAnsi" w:hAnsi="Calibri" w:cstheme="minorBidi"/>
-                          <w:color w:val="E36C0A" w:themeColor="accent6" w:themeShade="BF"/>
-                          <w:kern w:val="24"/>
-                          <w:sz w:val="36"/>
-                          <w:szCs w:val="36"/>
-                        </w:rPr>
-                        <w:t>BS2</w:t>
-                      </w:r>
-                    </w:p>
-                  </w:txbxContent>
-                </v:textbox>
-              </v:rect>
-            </w:pict>
-          </mc:Fallback>
-        </mc:AlternateContent>
-      </w:r>
-      <w:r>
-        <w:rPr>
-          <w:sz w:val="28"/>
-          <w:szCs w:val="28"/>
-        </w:rPr>
-        <mc:AlternateContent>
-          <mc:Choice Requires="wps">
-            <w:drawing>
-              <wp:anchor distT="0" distB="0" distL="114300" distR="114300" simplePos="0" relativeHeight="251694080" behindDoc="0" locked="0" layoutInCell="1" allowOverlap="1" wp14:anchorId="5ADAC305" wp14:editId="15788903">
-                <wp:simplePos x="0" y="0"/>
-                <wp:positionH relativeFrom="column">
-                  <wp:posOffset>1173480</wp:posOffset>
-                </wp:positionH>
-                <wp:positionV relativeFrom="paragraph">
-                  <wp:posOffset>4180840</wp:posOffset>
-                </wp:positionV>
-                <wp:extent cx="598170" cy="281305"/>
-                <wp:effectExtent l="0" t="0" r="11430" b="23495"/>
-                <wp:wrapNone/>
-                <wp:docPr id="109" name="Rectangle 108"/>
-                <wp:cNvGraphicFramePr/>
-                <a:graphic xmlns:a="http://schemas.openxmlformats.org/drawingml/2006/main">
-                  <a:graphicData uri="http://schemas.microsoft.com/office/word/2010/wordprocessingShape">
-                    <wps:wsp>
-                      <wps:cNvSpPr/>
-                      <wps:spPr>
-                        <a:xfrm>
-                          <a:off x="0" y="0"/>
-                          <a:ext cx="598170" cy="281305"/>
-                        </a:xfrm>
-                        <a:prstGeom prst="rect">
-                          <a:avLst/>
-                        </a:prstGeom>
-                      </wps:spPr>
-                      <wps:style>
-                        <a:lnRef idx="2">
-                          <a:schemeClr val="accent6"/>
-                        </a:lnRef>
-                        <a:fillRef idx="1">
-                          <a:schemeClr val="lt1"/>
-                        </a:fillRef>
-                        <a:effectRef idx="0">
-                          <a:schemeClr val="accent6"/>
-                        </a:effectRef>
-                        <a:fontRef idx="minor">
-                          <a:schemeClr val="dk1"/>
-                        </a:fontRef>
-                      </wps:style>
-                      <wps:bodyPr rtlCol="0" anchor="ctr"/>
-                    </wps:wsp>
-                  </a:graphicData>
-                </a:graphic>
-              </wp:anchor>
-            </w:drawing>
-          </mc:Choice>
-          <mc:Fallback>
-            <w:pict>
-              <v:rect id="Rectangle 108" o:spid="_x0000_s1026" style="position:absolute;margin-left:92.4pt;margin-top:329.2pt;width:47.1pt;height:22.15pt;z-index:251694080;visibility:visible;mso-wrap-style:square;mso-wrap-distance-left:9pt;mso-wrap-distance-top:0;mso-wrap-distance-right:9pt;mso-wrap-distance-bottom:0;mso-position-horizontal:absolute;mso-position-horizontal-relative:text;mso-position-vertical:absolute;mso-position-vertical-relative:text;v-text-anchor:middle" o:gfxdata="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" fillcolor="white [3201]" strokecolor="#f79646 [3209]" strokeweight="2pt"/>
-            </w:pict>
-          </mc:Fallback>
-        </mc:AlternateContent>
-      </w:r>
-      <w:r>
-        <w:rPr>
-          <w:sz w:val="28"/>
-          <w:szCs w:val="28"/>
-        </w:rPr>
-        <mc:AlternateContent>
-          <mc:Choice Requires="wps">
-            <w:drawing>
-              <wp:anchor distT="0" distB="0" distL="114300" distR="114300" simplePos="0" relativeHeight="251693056" behindDoc="0" locked="0" layoutInCell="1" allowOverlap="1" wp14:anchorId="4C2CE4AC" wp14:editId="714D773E">
-                <wp:simplePos x="0" y="0"/>
-                <wp:positionH relativeFrom="column">
-                  <wp:posOffset>574675</wp:posOffset>
-                </wp:positionH>
-                <wp:positionV relativeFrom="paragraph">
-                  <wp:posOffset>4180840</wp:posOffset>
-                </wp:positionV>
-                <wp:extent cx="598170" cy="281305"/>
-                <wp:effectExtent l="0" t="0" r="11430" b="23495"/>
-                <wp:wrapNone/>
-                <wp:docPr id="108" name="Rectangle 107"/>
-                <wp:cNvGraphicFramePr/>
-                <a:graphic xmlns:a="http://schemas.openxmlformats.org/drawingml/2006/main">
-                  <a:graphicData uri="http://schemas.microsoft.com/office/word/2010/wordprocessingShape">
-                    <wps:wsp>
-                      <wps:cNvSpPr/>
-                      <wps:spPr>
-                        <a:xfrm>
-                          <a:off x="0" y="0"/>
-                          <a:ext cx="598170" cy="281305"/>
-                        </a:xfrm>
-                        <a:prstGeom prst="rect">
-                          <a:avLst/>
-                        </a:prstGeom>
-                      </wps:spPr>
-                      <wps:style>
-                        <a:lnRef idx="2">
-                          <a:schemeClr val="accent6"/>
-                        </a:lnRef>
-                        <a:fillRef idx="1">
-                          <a:schemeClr val="lt1"/>
-                        </a:fillRef>
-                        <a:effectRef idx="0">
-                          <a:schemeClr val="accent6"/>
-                        </a:effectRef>
-                        <a:fontRef idx="minor">
-                          <a:schemeClr val="dk1"/>
-                        </a:fontRef>
-                      </wps:style>
-                      <wps:bodyPr rtlCol="0" anchor="ctr"/>
-                    </wps:wsp>
-                  </a:graphicData>
-                </a:graphic>
-              </wp:anchor>
-            </w:drawing>
-          </mc:Choice>
-          <mc:Fallback>
-            <w:pict>
-              <v:rect id="Rectangle 107" o:spid="_x0000_s1026" style="position:absolute;margin-left:45.25pt;margin-top:329.2pt;width:47.1pt;height:22.15pt;z-index:251693056;visibility:visible;mso-wrap-style:square;mso-wrap-distance-left:9pt;mso-wrap-distance-top:0;mso-wrap-distance-right:9pt;mso-wrap-distance-bottom:0;mso-position-horizontal:absolute;mso-position-horizontal-relative:text;mso-position-vertical:absolute;mso-position-vertical-relative:text;v-text-anchor:middle" o:gfxdata="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" fillcolor="white [3201]" strokecolor="#f79646 [3209]" strokeweight="2pt"/>
-            </w:pict>
-          </mc:Fallback>
-        </mc:AlternateContent>
-      </w:r>
-      <w:r>
-        <w:rPr>
-          <w:sz w:val="28"/>
-          <w:szCs w:val="28"/>
-        </w:rPr>
-        <mc:AlternateContent>
-          <mc:Choice Requires="wps">
-            <w:drawing>
-              <wp:anchor distT="0" distB="0" distL="114300" distR="114300" simplePos="0" relativeHeight="251692032" behindDoc="0" locked="0" layoutInCell="1" allowOverlap="1" wp14:anchorId="43E480C8" wp14:editId="302D4ADB">
-                <wp:simplePos x="0" y="0"/>
-                <wp:positionH relativeFrom="column">
-                  <wp:posOffset>-24130</wp:posOffset>
-                </wp:positionH>
-                <wp:positionV relativeFrom="paragraph">
-                  <wp:posOffset>4180840</wp:posOffset>
-                </wp:positionV>
-                <wp:extent cx="598170" cy="281305"/>
-                <wp:effectExtent l="0" t="0" r="11430" b="23495"/>
-                <wp:wrapNone/>
-                <wp:docPr id="107" name="Rectangle 106"/>
-                <wp:cNvGraphicFramePr/>
-                <a:graphic xmlns:a="http://schemas.openxmlformats.org/drawingml/2006/main">
-                  <a:graphicData uri="http://schemas.microsoft.com/office/word/2010/wordprocessingShape">
-                    <wps:wsp>
-                      <wps:cNvSpPr/>
-                      <wps:spPr>
-                        <a:xfrm>
-                          <a:off x="0" y="0"/>
-                          <a:ext cx="598170" cy="281305"/>
-                        </a:xfrm>
-                        <a:prstGeom prst="rect">
-                          <a:avLst/>
-                        </a:prstGeom>
-                        <a:solidFill>
-                          <a:srgbClr val="FFFFCC"/>
-                        </a:solidFill>
-                      </wps:spPr>
-                      <wps:style>
-                        <a:lnRef idx="2">
-                          <a:schemeClr val="accent6"/>
-                        </a:lnRef>
-                        <a:fillRef idx="1">
-                          <a:schemeClr val="lt1"/>
-                        </a:fillRef>
-                        <a:effectRef idx="0">
-                          <a:schemeClr val="accent6"/>
-                        </a:effectRef>
-                        <a:fontRef idx="minor">
-                          <a:schemeClr val="dk1"/>
-                        </a:fontRef>
-                      </wps:style>
-                      <wps:txbx>
-                        <w:txbxContent>
-                          <w:p>
-                            <w:pPr>
-                              <w:pStyle w:val="NormalWeb"/>
-                              <w:spacing w:before="0" w:beforeAutospacing="0" w:after="0" w:afterAutospacing="0"/>
-                              <w:jc w:val="center"/>
-                              <w:rPr>
-                                <w:sz w:val="28"/>
-                                <w:szCs w:val="28"/>
-                              </w:rPr>
-                            </w:pPr>
-                            <w:r>
-                              <w:rPr>
-                                <w:rFonts w:asciiTheme="minorHAnsi" w:hAnsi="Calibri" w:cstheme="minorBidi"/>
-                                <w:color w:val="E36C0A" w:themeColor="accent6" w:themeShade="BF"/>
-                                <w:kern w:val="24"/>
-                                <w:sz w:val="28"/>
-                                <w:szCs w:val="28"/>
-                              </w:rPr>
-                              <w:t>UE3</w:t>
-                            </w:r>
-                          </w:p>
-                        </w:txbxContent>
-                      </wps:txbx>
-                      <wps:bodyPr rtlCol="0" anchor="ctr"/>
-                    </wps:wsp>
-                  </a:graphicData>
-                </a:graphic>
-              </wp:anchor>
-            </w:drawing>
-          </mc:Choice>
-          <mc:Fallback>
-            <w:pict>
-              <v:rect id="Rectangle 106" o:spid="_x0000_s1047" style="position:absolute;margin-left:-1.9pt;margin-top:329.2pt;width:47.1pt;height:22.15pt;z-index:251692032;visibility:visible;mso-wrap-style:square;mso-wrap-distance-left:9pt;mso-wrap-distance-top:0;mso-wrap-distance-right:9pt;mso-wrap-distance-bottom:0;mso-position-horizontal:absolute;mso-position-horizontal-relative:text;mso-position-vertical:absolute;mso-position-vertical-relative:text;v-text-anchor:middle" o:gfxdata="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" fillcolor="#ffc" strokecolor="#f79646 [3209]" strokeweight="2pt">
-                <v:textbox>
-                  <w:txbxContent>
-                    <w:p>
-                      <w:pPr>
-                        <w:pStyle w:val="NormalWeb"/>
-                        <w:spacing w:before="0" w:beforeAutospacing="0" w:after="0" w:afterAutospacing="0"/>
-                        <w:jc w:val="center"/>
-                        <w:rPr>
-                          <w:sz w:val="28"/>
-                          <w:szCs w:val="28"/>
-                        </w:rPr>
-                      </w:pPr>
-                      <w:r>
-                        <w:rPr>
-                          <w:rFonts w:asciiTheme="minorHAnsi" w:hAnsi="Calibri" w:cstheme="minorBidi"/>
-                          <w:color w:val="E36C0A" w:themeColor="accent6" w:themeShade="BF"/>
-                          <w:kern w:val="24"/>
-                          <w:sz w:val="28"/>
-                          <w:szCs w:val="28"/>
-                        </w:rPr>
-                        <w:t>UE3</w:t>
-                      </w:r>
-                    </w:p>
-                  </w:txbxContent>
-                </v:textbox>
-              </v:rect>
-            </w:pict>
-          </mc:Fallback>
-        </mc:AlternateContent>
-      </w:r>
-      <w:r>
-        <w:rPr>
-          <w:sz w:val="28"/>
-          <w:szCs w:val="28"/>
-        </w:rPr>
-        <mc:AlternateContent>
-          <mc:Choice Requires="wps">
-            <w:drawing>
-              <wp:anchor distT="0" distB="0" distL="114300" distR="114300" simplePos="0" relativeHeight="251691008" behindDoc="0" locked="0" layoutInCell="1" allowOverlap="1" wp14:anchorId="549D7100" wp14:editId="3704E4BE">
+              <wp:anchor distT="0" distB="0" distL="114300" distR="114300" simplePos="0" relativeHeight="251691008" behindDoc="0" locked="0" layoutInCell="1" allowOverlap="1" wp14:anchorId="525523BE" wp14:editId="27490F2F">
                 <wp:simplePos x="0" y="0"/>
                 <wp:positionH relativeFrom="column">
                   <wp:posOffset>1772285</wp:posOffset>
@@ -3096,13 +3203,14 @@
       </w:r>
       <w:r>
         <w:rPr>
+          <w:noProof/>
           <w:sz w:val="28"/>
           <w:szCs w:val="28"/>
         </w:rPr>
         <mc:AlternateContent>
           <mc:Choice Requires="wps">
             <w:drawing>
-              <wp:anchor distT="0" distB="0" distL="114300" distR="114300" simplePos="0" relativeHeight="251689984" behindDoc="0" locked="0" layoutInCell="1" allowOverlap="1" wp14:anchorId="51C81B66" wp14:editId="04CFF1BF">
+              <wp:anchor distT="0" distB="0" distL="114300" distR="114300" simplePos="0" relativeHeight="251689984" behindDoc="0" locked="0" layoutInCell="1" allowOverlap="1" wp14:anchorId="38D84BC7" wp14:editId="5CDFD2A1">
                 <wp:simplePos x="0" y="0"/>
                 <wp:positionH relativeFrom="column">
                   <wp:posOffset>1173480</wp:posOffset>
@@ -3212,13 +3320,14 @@
       </w:r>
       <w:r>
         <w:rPr>
+          <w:noProof/>
           <w:sz w:val="28"/>
           <w:szCs w:val="28"/>
         </w:rPr>
         <mc:AlternateContent>
           <mc:Choice Requires="wps">
             <w:drawing>
-              <wp:anchor distT="0" distB="0" distL="114300" distR="114300" simplePos="0" relativeHeight="251688960" behindDoc="0" locked="0" layoutInCell="1" allowOverlap="1" wp14:anchorId="3879F01F" wp14:editId="38FDB6E5">
+              <wp:anchor distT="0" distB="0" distL="114300" distR="114300" simplePos="0" relativeHeight="251688960" behindDoc="0" locked="0" layoutInCell="1" allowOverlap="1" wp14:anchorId="11A05351" wp14:editId="4EA90252">
                 <wp:simplePos x="0" y="0"/>
                 <wp:positionH relativeFrom="column">
                   <wp:posOffset>574675</wp:posOffset>
@@ -3328,13 +3437,14 @@
       </w:r>
       <w:r>
         <w:rPr>
+          <w:noProof/>
           <w:sz w:val="28"/>
           <w:szCs w:val="28"/>
         </w:rPr>
         <mc:AlternateContent>
           <mc:Choice Requires="wps">
             <w:drawing>
-              <wp:anchor distT="0" distB="0" distL="114300" distR="114300" simplePos="0" relativeHeight="251687936" behindDoc="0" locked="0" layoutInCell="1" allowOverlap="1" wp14:anchorId="785E3CAA" wp14:editId="524A3EEB">
+              <wp:anchor distT="0" distB="0" distL="114300" distR="114300" simplePos="0" relativeHeight="251687936" behindDoc="0" locked="0" layoutInCell="1" allowOverlap="1" wp14:anchorId="44CAF0F6" wp14:editId="388AD9CB">
                 <wp:simplePos x="0" y="0"/>
                 <wp:positionH relativeFrom="column">
                   <wp:posOffset>-24130</wp:posOffset>
@@ -3441,105 +3551,14 @@
       </w:r>
       <w:r>
         <w:rPr>
+          <w:noProof/>
           <w:sz w:val="28"/>
           <w:szCs w:val="28"/>
         </w:rPr>
         <mc:AlternateContent>
           <mc:Choice Requires="wps">
             <w:drawing>
-              <wp:anchor distT="0" distB="0" distL="114300" distR="114300" simplePos="0" relativeHeight="251686912" behindDoc="0" locked="0" layoutInCell="1" allowOverlap="1" wp14:anchorId="055C8C46" wp14:editId="4A7E172C">
-                <wp:simplePos x="0" y="0"/>
-                <wp:positionH relativeFrom="column">
-                  <wp:posOffset>417195</wp:posOffset>
-                </wp:positionH>
-                <wp:positionV relativeFrom="paragraph">
-                  <wp:posOffset>2490470</wp:posOffset>
-                </wp:positionV>
-                <wp:extent cx="3270885" cy="368935"/>
-                <wp:effectExtent l="0" t="0" r="0" b="0"/>
-                <wp:wrapNone/>
-                <wp:docPr id="102" name="TextBox 101"/>
-                <wp:cNvGraphicFramePr/>
-                <a:graphic xmlns:a="http://schemas.openxmlformats.org/drawingml/2006/main">
-                  <a:graphicData uri="http://schemas.microsoft.com/office/word/2010/wordprocessingShape">
-                    <wps:wsp>
-                      <wps:cNvSpPr txBox="1"/>
-                      <wps:spPr>
-                        <a:xfrm>
-                          <a:off x="0" y="0"/>
-                          <a:ext cx="3270885" cy="368935"/>
-                        </a:xfrm>
-                        <a:prstGeom prst="rect">
-                          <a:avLst/>
-                        </a:prstGeom>
-                        <a:noFill/>
-                      </wps:spPr>
-                      <wps:txbx>
-                        <w:txbxContent>
-                          <w:p>
-                            <w:pPr>
-                              <w:pStyle w:val="NormalWeb"/>
-                              <w:spacing w:before="0" w:beforeAutospacing="0" w:after="0" w:afterAutospacing="0"/>
-                            </w:pPr>
-                            <w:r>
-                              <w:rPr>
-                                <w:rFonts w:asciiTheme="minorHAnsi" w:hAnsi="Calibri" w:cstheme="minorBidi"/>
-                                <w:color w:val="000000" w:themeColor="text1"/>
-                                <w:kern w:val="24"/>
-                                <w:sz w:val="36"/>
-                                <w:szCs w:val="36"/>
-                              </w:rPr>
-                              <w:t>Longest message:</w:t>
-                            </w:r>
-                          </w:p>
-                        </w:txbxContent>
-                      </wps:txbx>
-                      <wps:bodyPr wrap="square" rtlCol="0">
-                        <a:spAutoFit/>
-                      </wps:bodyPr>
-                    </wps:wsp>
-                  </a:graphicData>
-                </a:graphic>
-              </wp:anchor>
-            </w:drawing>
-          </mc:Choice>
-          <mc:Fallback>
-            <w:pict>
-              <v:shape id="TextBox 101" o:spid="_x0000_s1051" type="#_x0000_t202" style="position:absolute;margin-left:32.85pt;margin-top:196.1pt;width:257.55pt;height:29.05pt;z-index:251686912;visibility:visible;mso-wrap-style:square;mso-wrap-distance-left:9pt;mso-wrap-distance-top:0;mso-wrap-distance-right:9pt;mso-wrap-distance-bottom:0;mso-position-horizontal:absolute;mso-position-horizontal-relative:text;mso-position-vertical:absolute;mso-position-vertical-relative:text;v-text-anchor:top" o:gfxdata="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" filled="f" stroked="f">
-                <v:textbox style="mso-fit-shape-to-text:t">
-                  <w:txbxContent>
-                    <w:p>
-                      <w:pPr>
-                        <w:pStyle w:val="NormalWeb"/>
-                        <w:spacing w:before="0" w:beforeAutospacing="0" w:after="0" w:afterAutospacing="0"/>
-                      </w:pPr>
-                      <w:r>
-                        <w:rPr>
-                          <w:rFonts w:asciiTheme="minorHAnsi" w:hAnsi="Calibri" w:cstheme="minorBidi"/>
-                          <w:color w:val="000000" w:themeColor="text1"/>
-                          <w:kern w:val="24"/>
-                          <w:sz w:val="36"/>
-                          <w:szCs w:val="36"/>
-                        </w:rPr>
-                        <w:t>Longest message:</w:t>
-                      </w:r>
-                    </w:p>
-                  </w:txbxContent>
-                </v:textbox>
-              </v:shape>
-            </w:pict>
-          </mc:Fallback>
-        </mc:AlternateContent>
-      </w:r>
-      <w:r>
-        <w:rPr>
-          <w:sz w:val="28"/>
-          <w:szCs w:val="28"/>
-        </w:rPr>
-        <mc:AlternateContent>
-          <mc:Choice Requires="wps">
-            <w:drawing>
-              <wp:anchor distT="0" distB="0" distL="114300" distR="114300" simplePos="0" relativeHeight="251685888" behindDoc="0" locked="0" layoutInCell="1" allowOverlap="1" wp14:anchorId="624BC03C" wp14:editId="0F1AA20E">
+              <wp:anchor distT="0" distB="0" distL="114300" distR="114300" simplePos="0" relativeHeight="251685888" behindDoc="0" locked="0" layoutInCell="1" allowOverlap="1" wp14:anchorId="33D81357" wp14:editId="036ACCEC">
                 <wp:simplePos x="0" y="0"/>
                 <wp:positionH relativeFrom="column">
                   <wp:posOffset>3535680</wp:posOffset>
@@ -3596,7 +3615,7 @@
           </mc:Choice>
           <mc:Fallback>
             <w:pict>
-              <v:shape id="TextBox 77" o:spid="_x0000_s1052" type="#_x0000_t202" style="position:absolute;margin-left:278.4pt;margin-top:279.15pt;width:54.4pt;height:21.8pt;z-index:251685888;visibility:visible;mso-wrap-style:square;mso-wrap-distance-left:9pt;mso-wrap-distance-top:0;mso-wrap-distance-right:9pt;mso-wrap-distance-bottom:0;mso-position-horizontal:absolute;mso-position-horizontal-relative:text;mso-position-vertical:absolute;mso-position-vertical-relative:text;v-text-anchor:top" o:gfxdata="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" filled="f" stroked="f">
+              <v:shape id="TextBox 77" o:spid="_x0000_s1051" type="#_x0000_t202" style="position:absolute;margin-left:278.4pt;margin-top:279.15pt;width:54.4pt;height:21.8pt;z-index:251685888;visibility:visible;mso-wrap-style:square;mso-wrap-distance-left:9pt;mso-wrap-distance-top:0;mso-wrap-distance-right:9pt;mso-wrap-distance-bottom:0;mso-position-horizontal:absolute;mso-position-horizontal-relative:text;mso-position-vertical:absolute;mso-position-vertical-relative:text;v-text-anchor:top" o:gfxdata="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" filled="f" stroked="f">
                 <v:textbox style="mso-fit-shape-to-text:t">
                   <w:txbxContent>
                     <w:p>
@@ -3623,13 +3642,14 @@
       </w:r>
       <w:r>
         <w:rPr>
+          <w:noProof/>
           <w:sz w:val="28"/>
           <w:szCs w:val="28"/>
         </w:rPr>
         <mc:AlternateContent>
           <mc:Choice Requires="wps">
             <w:drawing>
-              <wp:anchor distT="0" distB="0" distL="114300" distR="114300" simplePos="0" relativeHeight="251684864" behindDoc="0" locked="0" layoutInCell="1" allowOverlap="1" wp14:anchorId="0BC7A7EA" wp14:editId="058171A9">
+              <wp:anchor distT="0" distB="0" distL="114300" distR="114300" simplePos="0" relativeHeight="251684864" behindDoc="0" locked="0" layoutInCell="1" allowOverlap="1" wp14:anchorId="334424D2" wp14:editId="584550C6">
                 <wp:simplePos x="0" y="0"/>
                 <wp:positionH relativeFrom="column">
                   <wp:posOffset>-69850</wp:posOffset>
@@ -3713,13 +3733,14 @@
       </w:r>
       <w:r>
         <w:rPr>
+          <w:noProof/>
           <w:sz w:val="28"/>
           <w:szCs w:val="28"/>
         </w:rPr>
         <mc:AlternateContent>
           <mc:Choice Requires="wps">
             <w:drawing>
-              <wp:anchor distT="0" distB="0" distL="114300" distR="114300" simplePos="0" relativeHeight="251683840" behindDoc="0" locked="0" layoutInCell="1" allowOverlap="1" wp14:anchorId="51F215F8" wp14:editId="4F41A010">
+              <wp:anchor distT="0" distB="0" distL="114300" distR="114300" simplePos="0" relativeHeight="251683840" behindDoc="0" locked="0" layoutInCell="1" allowOverlap="1" wp14:anchorId="76389684" wp14:editId="73F336F1">
                 <wp:simplePos x="0" y="0"/>
                 <wp:positionH relativeFrom="column">
                   <wp:posOffset>4344035</wp:posOffset>
@@ -3803,13 +3824,14 @@
       </w:r>
       <w:r>
         <w:rPr>
+          <w:noProof/>
           <w:sz w:val="28"/>
           <w:szCs w:val="28"/>
         </w:rPr>
         <mc:AlternateContent>
           <mc:Choice Requires="wps">
             <w:drawing>
-              <wp:anchor distT="0" distB="0" distL="114300" distR="114300" simplePos="0" relativeHeight="251682816" behindDoc="0" locked="0" layoutInCell="1" allowOverlap="1" wp14:anchorId="23A65EE7" wp14:editId="40939CA2">
+              <wp:anchor distT="0" distB="0" distL="114300" distR="114300" simplePos="0" relativeHeight="251682816" behindDoc="0" locked="0" layoutInCell="1" allowOverlap="1" wp14:anchorId="548FB875" wp14:editId="28A4328D">
                 <wp:simplePos x="0" y="0"/>
                 <wp:positionH relativeFrom="column">
                   <wp:posOffset>3171190</wp:posOffset>
@@ -3893,13 +3915,14 @@
       </w:r>
       <w:r>
         <w:rPr>
+          <w:noProof/>
           <w:sz w:val="28"/>
           <w:szCs w:val="28"/>
         </w:rPr>
         <mc:AlternateContent>
           <mc:Choice Requires="wps">
             <w:drawing>
-              <wp:anchor distT="0" distB="0" distL="114300" distR="114300" simplePos="0" relativeHeight="251681792" behindDoc="0" locked="0" layoutInCell="1" allowOverlap="1" wp14:anchorId="79ECCF16" wp14:editId="0CD16FD6">
+              <wp:anchor distT="0" distB="0" distL="114300" distR="114300" simplePos="0" relativeHeight="251681792" behindDoc="0" locked="0" layoutInCell="1" allowOverlap="1" wp14:anchorId="3E342117" wp14:editId="70E64F56">
                 <wp:simplePos x="0" y="0"/>
                 <wp:positionH relativeFrom="column">
                   <wp:posOffset>1935480</wp:posOffset>
@@ -3983,13 +4006,14 @@
       </w:r>
       <w:r>
         <w:rPr>
+          <w:noProof/>
           <w:sz w:val="28"/>
           <w:szCs w:val="28"/>
         </w:rPr>
         <mc:AlternateContent>
           <mc:Choice Requires="wps">
             <w:drawing>
-              <wp:anchor distT="0" distB="0" distL="114300" distR="114300" simplePos="0" relativeHeight="251680768" behindDoc="0" locked="0" layoutInCell="1" allowOverlap="1" wp14:anchorId="59BC2D59" wp14:editId="2324898C">
+              <wp:anchor distT="0" distB="0" distL="114300" distR="114300" simplePos="0" relativeHeight="251680768" behindDoc="0" locked="0" layoutInCell="1" allowOverlap="1" wp14:anchorId="4E7E8A3B" wp14:editId="6789DA2A">
                 <wp:simplePos x="0" y="0"/>
                 <wp:positionH relativeFrom="column">
                   <wp:posOffset>1336675</wp:posOffset>
@@ -4073,13 +4097,14 @@
       </w:r>
       <w:r>
         <w:rPr>
+          <w:noProof/>
           <w:sz w:val="28"/>
           <w:szCs w:val="28"/>
         </w:rPr>
         <mc:AlternateContent>
           <mc:Choice Requires="wps">
             <w:drawing>
-              <wp:anchor distT="0" distB="0" distL="114300" distR="114300" simplePos="0" relativeHeight="251679744" behindDoc="0" locked="0" layoutInCell="1" allowOverlap="1" wp14:anchorId="4BBD8E02" wp14:editId="41FDCDE0">
+              <wp:anchor distT="0" distB="0" distL="114300" distR="114300" simplePos="0" relativeHeight="251679744" behindDoc="0" locked="0" layoutInCell="1" allowOverlap="1" wp14:anchorId="2E836A34" wp14:editId="028E2AC8">
                 <wp:simplePos x="0" y="0"/>
                 <wp:positionH relativeFrom="column">
                   <wp:posOffset>5017770</wp:posOffset>
@@ -4178,13 +4203,14 @@
       </w:r>
       <w:r>
         <w:rPr>
+          <w:noProof/>
           <w:sz w:val="28"/>
           <w:szCs w:val="28"/>
         </w:rPr>
         <mc:AlternateContent>
           <mc:Choice Requires="wps">
             <w:drawing>
-              <wp:anchor distT="0" distB="0" distL="114300" distR="114300" simplePos="0" relativeHeight="251678720" behindDoc="0" locked="0" layoutInCell="1" allowOverlap="1" wp14:anchorId="40CFDA79" wp14:editId="00FD3478">
+              <wp:anchor distT="0" distB="0" distL="114300" distR="114300" simplePos="0" relativeHeight="251678720" behindDoc="0" locked="0" layoutInCell="1" allowOverlap="1" wp14:anchorId="230BDEA0" wp14:editId="19685ACD">
                 <wp:simplePos x="0" y="0"/>
                 <wp:positionH relativeFrom="column">
                   <wp:posOffset>4418965</wp:posOffset>
@@ -4240,13 +4266,14 @@
       </w:r>
       <w:r>
         <w:rPr>
+          <w:noProof/>
           <w:sz w:val="28"/>
           <w:szCs w:val="28"/>
         </w:rPr>
         <mc:AlternateContent>
           <mc:Choice Requires="wps">
             <w:drawing>
-              <wp:anchor distT="0" distB="0" distL="114300" distR="114300" simplePos="0" relativeHeight="251677696" behindDoc="0" locked="0" layoutInCell="1" allowOverlap="1" wp14:anchorId="0CD29146" wp14:editId="051BEE52">
+              <wp:anchor distT="0" distB="0" distL="114300" distR="114300" simplePos="0" relativeHeight="251677696" behindDoc="0" locked="0" layoutInCell="1" allowOverlap="1" wp14:anchorId="53701734" wp14:editId="0E371098">
                 <wp:simplePos x="0" y="0"/>
                 <wp:positionH relativeFrom="column">
                   <wp:posOffset>3820160</wp:posOffset>
@@ -4302,13 +4329,14 @@
       </w:r>
       <w:r>
         <w:rPr>
+          <w:noProof/>
           <w:sz w:val="28"/>
           <w:szCs w:val="28"/>
         </w:rPr>
         <mc:AlternateContent>
           <mc:Choice Requires="wps">
             <w:drawing>
-              <wp:anchor distT="0" distB="0" distL="114300" distR="114300" simplePos="0" relativeHeight="251676672" behindDoc="0" locked="0" layoutInCell="1" allowOverlap="1" wp14:anchorId="1B926E22" wp14:editId="5B97E23C">
+              <wp:anchor distT="0" distB="0" distL="114300" distR="114300" simplePos="0" relativeHeight="251676672" behindDoc="0" locked="0" layoutInCell="1" allowOverlap="1" wp14:anchorId="71843D81" wp14:editId="79387718">
                 <wp:simplePos x="0" y="0"/>
                 <wp:positionH relativeFrom="column">
                   <wp:posOffset>3221355</wp:posOffset>
@@ -4407,13 +4435,14 @@
       </w:r>
       <w:r>
         <w:rPr>
+          <w:noProof/>
           <w:sz w:val="28"/>
           <w:szCs w:val="28"/>
         </w:rPr>
         <mc:AlternateContent>
           <mc:Choice Requires="wps">
             <w:drawing>
-              <wp:anchor distT="0" distB="0" distL="114300" distR="114300" simplePos="0" relativeHeight="251675648" behindDoc="0" locked="0" layoutInCell="1" allowOverlap="1" wp14:anchorId="6CCEEBC0" wp14:editId="59372613">
+              <wp:anchor distT="0" distB="0" distL="114300" distR="114300" simplePos="0" relativeHeight="251675648" behindDoc="0" locked="0" layoutInCell="1" allowOverlap="1" wp14:anchorId="063DCFE1" wp14:editId="0C5C9D78">
                 <wp:simplePos x="0" y="0"/>
                 <wp:positionH relativeFrom="column">
                   <wp:posOffset>5013325</wp:posOffset>
@@ -4469,13 +4498,14 @@
       </w:r>
       <w:r>
         <w:rPr>
+          <w:noProof/>
           <w:sz w:val="28"/>
           <w:szCs w:val="28"/>
         </w:rPr>
         <mc:AlternateContent>
           <mc:Choice Requires="wps">
             <w:drawing>
-              <wp:anchor distT="0" distB="0" distL="114300" distR="114300" simplePos="0" relativeHeight="251674624" behindDoc="0" locked="0" layoutInCell="1" allowOverlap="1" wp14:anchorId="33BC9460" wp14:editId="6494E8CF">
+              <wp:anchor distT="0" distB="0" distL="114300" distR="114300" simplePos="0" relativeHeight="251674624" behindDoc="0" locked="0" layoutInCell="1" allowOverlap="1" wp14:anchorId="5811B6F2" wp14:editId="3AA43E27">
                 <wp:simplePos x="0" y="0"/>
                 <wp:positionH relativeFrom="column">
                   <wp:posOffset>4414520</wp:posOffset>
@@ -4585,13 +4615,14 @@
       </w:r>
       <w:r>
         <w:rPr>
+          <w:noProof/>
           <w:sz w:val="28"/>
           <w:szCs w:val="28"/>
         </w:rPr>
         <mc:AlternateContent>
           <mc:Choice Requires="wps">
             <w:drawing>
-              <wp:anchor distT="0" distB="0" distL="114300" distR="114300" simplePos="0" relativeHeight="251673600" behindDoc="0" locked="0" layoutInCell="1" allowOverlap="1" wp14:anchorId="3FB44768" wp14:editId="02244471">
+              <wp:anchor distT="0" distB="0" distL="114300" distR="114300" simplePos="0" relativeHeight="251673600" behindDoc="0" locked="0" layoutInCell="1" allowOverlap="1" wp14:anchorId="49F128A5" wp14:editId="43B130E9">
                 <wp:simplePos x="0" y="0"/>
                 <wp:positionH relativeFrom="column">
                   <wp:posOffset>3815715</wp:posOffset>
@@ -4698,13 +4729,14 @@
       </w:r>
       <w:r>
         <w:rPr>
+          <w:noProof/>
           <w:sz w:val="28"/>
           <w:szCs w:val="28"/>
         </w:rPr>
         <mc:AlternateContent>
           <mc:Choice Requires="wps">
             <w:drawing>
-              <wp:anchor distT="0" distB="0" distL="114300" distR="114300" simplePos="0" relativeHeight="251672576" behindDoc="0" locked="0" layoutInCell="1" allowOverlap="1" wp14:anchorId="4462467E" wp14:editId="09372666">
+              <wp:anchor distT="0" distB="0" distL="114300" distR="114300" simplePos="0" relativeHeight="251672576" behindDoc="0" locked="0" layoutInCell="1" allowOverlap="1" wp14:anchorId="7FAE34DB" wp14:editId="592EAA12">
                 <wp:simplePos x="0" y="0"/>
                 <wp:positionH relativeFrom="column">
                   <wp:posOffset>3217545</wp:posOffset>
@@ -4781,7 +4813,7 @@
           </mc:Choice>
           <mc:Fallback>
             <w:pict>
-              <v:rect id="Rectangle 37" o:spid="_x0000_s1062" style="position:absolute;margin-left:253.35pt;margin-top:120pt;width:47.1pt;height:22.15pt;z-index:251672576;visibility:visible;mso-wrap-style:square;mso-wrap-distance-left:9pt;mso-wrap-distance-top:0;mso-wrap-distance-right:9pt;mso-wrap-distance-bottom:0;mso-position-horizontal:absolute;mso-position-horizontal-relative:text;mso-position-vertical:absolute;mso-position-vertical-relative:text;v-text-anchor:middle" o:gfxdata="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" fillcolor="#f6d0fe" strokecolor="#9bbb59 [3206]" strokeweight="2pt">
+              <v:rect id="Rectangle 37" o:spid="_x0000_s1061" style="position:absolute;margin-left:253.35pt;margin-top:120pt;width:47.1pt;height:22.15pt;z-index:251672576;visibility:visible;mso-wrap-style:square;mso-wrap-distance-left:9pt;mso-wrap-distance-top:0;mso-wrap-distance-right:9pt;mso-wrap-distance-bottom:0;mso-position-horizontal:absolute;mso-position-horizontal-relative:text;mso-position-vertical:absolute;mso-position-vertical-relative:text;v-text-anchor:middle" o:gfxdata="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" fillcolor="#f6d0fe" strokecolor="#9bbb59 [3206]" strokeweight="2pt">
                 <v:textbox>
                   <w:txbxContent>
                     <w:p>
@@ -4814,105 +4846,14 @@
       </w:r>
       <w:r>
         <w:rPr>
+          <w:noProof/>
           <w:sz w:val="28"/>
           <w:szCs w:val="28"/>
         </w:rPr>
         <mc:AlternateContent>
           <mc:Choice Requires="wps">
             <w:drawing>
-              <wp:anchor distT="0" distB="0" distL="114300" distR="114300" simplePos="0" relativeHeight="251671552" behindDoc="0" locked="0" layoutInCell="1" allowOverlap="1" wp14:anchorId="23C8BA46" wp14:editId="669ED124">
-                <wp:simplePos x="0" y="0"/>
-                <wp:positionH relativeFrom="column">
-                  <wp:posOffset>354330</wp:posOffset>
-                </wp:positionH>
-                <wp:positionV relativeFrom="paragraph">
-                  <wp:posOffset>193040</wp:posOffset>
-                </wp:positionV>
-                <wp:extent cx="3069590" cy="368935"/>
-                <wp:effectExtent l="0" t="0" r="0" b="0"/>
-                <wp:wrapNone/>
-                <wp:docPr id="20" name="TextBox 19"/>
-                <wp:cNvGraphicFramePr/>
-                <a:graphic xmlns:a="http://schemas.openxmlformats.org/drawingml/2006/main">
-                  <a:graphicData uri="http://schemas.microsoft.com/office/word/2010/wordprocessingShape">
-                    <wps:wsp>
-                      <wps:cNvSpPr txBox="1"/>
-                      <wps:spPr>
-                        <a:xfrm>
-                          <a:off x="0" y="0"/>
-                          <a:ext cx="3069590" cy="368935"/>
-                        </a:xfrm>
-                        <a:prstGeom prst="rect">
-                          <a:avLst/>
-                        </a:prstGeom>
-                        <a:noFill/>
-                      </wps:spPr>
-                      <wps:txbx>
-                        <w:txbxContent>
-                          <w:p>
-                            <w:pPr>
-                              <w:pStyle w:val="NormalWeb"/>
-                              <w:spacing w:before="0" w:beforeAutospacing="0" w:after="0" w:afterAutospacing="0"/>
-                            </w:pPr>
-                            <w:r>
-                              <w:rPr>
-                                <w:rFonts w:asciiTheme="minorHAnsi" w:hAnsi="Calibri" w:cstheme="minorBidi"/>
-                                <w:color w:val="000000" w:themeColor="text1"/>
-                                <w:kern w:val="24"/>
-                                <w:sz w:val="36"/>
-                                <w:szCs w:val="36"/>
-                              </w:rPr>
-                              <w:t>Shortest message</w:t>
-                            </w:r>
-                          </w:p>
-                        </w:txbxContent>
-                      </wps:txbx>
-                      <wps:bodyPr wrap="square" rtlCol="0">
-                        <a:spAutoFit/>
-                      </wps:bodyPr>
-                    </wps:wsp>
-                  </a:graphicData>
-                </a:graphic>
-              </wp:anchor>
-            </w:drawing>
-          </mc:Choice>
-          <mc:Fallback>
-            <w:pict>
-              <v:shape id="TextBox 19" o:spid="_x0000_s1063" type="#_x0000_t202" style="position:absolute;margin-left:27.9pt;margin-top:15.2pt;width:241.7pt;height:29.05pt;z-index:251671552;visibility:visible;mso-wrap-style:square;mso-wrap-distance-left:9pt;mso-wrap-distance-top:0;mso-wrap-distance-right:9pt;mso-wrap-distance-bottom:0;mso-position-horizontal:absolute;mso-position-horizontal-relative:text;mso-position-vertical:absolute;mso-position-vertical-relative:text;v-text-anchor:top" o:gfxdata="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" filled="f" stroked="f">
-                <v:textbox style="mso-fit-shape-to-text:t">
-                  <w:txbxContent>
-                    <w:p>
-                      <w:pPr>
-                        <w:pStyle w:val="NormalWeb"/>
-                        <w:spacing w:before="0" w:beforeAutospacing="0" w:after="0" w:afterAutospacing="0"/>
-                      </w:pPr>
-                      <w:r>
-                        <w:rPr>
-                          <w:rFonts w:asciiTheme="minorHAnsi" w:hAnsi="Calibri" w:cstheme="minorBidi"/>
-                          <w:color w:val="000000" w:themeColor="text1"/>
-                          <w:kern w:val="24"/>
-                          <w:sz w:val="36"/>
-                          <w:szCs w:val="36"/>
-                        </w:rPr>
-                        <w:t>Shortest message</w:t>
-                      </w:r>
-                    </w:p>
-                  </w:txbxContent>
-                </v:textbox>
-              </v:shape>
-            </w:pict>
-          </mc:Fallback>
-        </mc:AlternateContent>
-      </w:r>
-      <w:r>
-        <w:rPr>
-          <w:sz w:val="28"/>
-          <w:szCs w:val="28"/>
-        </w:rPr>
-        <mc:AlternateContent>
-          <mc:Choice Requires="wps">
-            <w:drawing>
-              <wp:anchor distT="0" distB="0" distL="114300" distR="114300" simplePos="0" relativeHeight="251670528" behindDoc="0" locked="0" layoutInCell="1" allowOverlap="1" wp14:anchorId="75CA3761" wp14:editId="69BB7441">
+              <wp:anchor distT="0" distB="0" distL="114300" distR="114300" simplePos="0" relativeHeight="251670528" behindDoc="0" locked="0" layoutInCell="1" allowOverlap="1" wp14:anchorId="6E3F5FC2" wp14:editId="104992E9">
                 <wp:simplePos x="0" y="0"/>
                 <wp:positionH relativeFrom="column">
                   <wp:posOffset>2580640</wp:posOffset>
@@ -5019,13 +4960,14 @@
       </w:r>
       <w:r>
         <w:rPr>
+          <w:noProof/>
           <w:sz w:val="28"/>
           <w:szCs w:val="28"/>
         </w:rPr>
         <mc:AlternateContent>
           <mc:Choice Requires="wps">
             <w:drawing>
-              <wp:anchor distT="0" distB="0" distL="114300" distR="114300" simplePos="0" relativeHeight="251669504" behindDoc="0" locked="0" layoutInCell="1" allowOverlap="1" wp14:anchorId="5767D0BB" wp14:editId="44BF7E15">
+              <wp:anchor distT="0" distB="0" distL="114300" distR="114300" simplePos="0" relativeHeight="251669504" behindDoc="0" locked="0" layoutInCell="1" allowOverlap="1" wp14:anchorId="7195AAAA" wp14:editId="15C13A8A">
                 <wp:simplePos x="0" y="0"/>
                 <wp:positionH relativeFrom="column">
                   <wp:posOffset>1981835</wp:posOffset>
@@ -5081,13 +5023,14 @@
       </w:r>
       <w:r>
         <w:rPr>
+          <w:noProof/>
           <w:sz w:val="28"/>
           <w:szCs w:val="28"/>
         </w:rPr>
         <mc:AlternateContent>
           <mc:Choice Requires="wps">
             <w:drawing>
-              <wp:anchor distT="0" distB="0" distL="114300" distR="114300" simplePos="0" relativeHeight="251668480" behindDoc="0" locked="0" layoutInCell="1" allowOverlap="1" wp14:anchorId="0154D7E8" wp14:editId="2EEB7E74">
+              <wp:anchor distT="0" distB="0" distL="114300" distR="114300" simplePos="0" relativeHeight="251668480" behindDoc="0" locked="0" layoutInCell="1" allowOverlap="1" wp14:anchorId="30EF807F" wp14:editId="6F216319">
                 <wp:simplePos x="0" y="0"/>
                 <wp:positionH relativeFrom="column">
                   <wp:posOffset>1383030</wp:posOffset>
@@ -5143,13 +5086,14 @@
       </w:r>
       <w:r>
         <w:rPr>
+          <w:noProof/>
           <w:sz w:val="28"/>
           <w:szCs w:val="28"/>
         </w:rPr>
         <mc:AlternateContent>
           <mc:Choice Requires="wps">
             <w:drawing>
-              <wp:anchor distT="0" distB="0" distL="114300" distR="114300" simplePos="0" relativeHeight="251667456" behindDoc="0" locked="0" layoutInCell="1" allowOverlap="1" wp14:anchorId="1B5EF133" wp14:editId="2457F454">
+              <wp:anchor distT="0" distB="0" distL="114300" distR="114300" simplePos="0" relativeHeight="251667456" behindDoc="0" locked="0" layoutInCell="1" allowOverlap="1" wp14:anchorId="6EE3A38D" wp14:editId="2E064099">
                 <wp:simplePos x="0" y="0"/>
                 <wp:positionH relativeFrom="column">
                   <wp:posOffset>784225</wp:posOffset>
@@ -5256,13 +5200,14 @@
       </w:r>
       <w:r>
         <w:rPr>
+          <w:noProof/>
           <w:sz w:val="28"/>
           <w:szCs w:val="28"/>
         </w:rPr>
         <mc:AlternateContent>
           <mc:Choice Requires="wps">
             <w:drawing>
-              <wp:anchor distT="0" distB="0" distL="114300" distR="114300" simplePos="0" relativeHeight="251666432" behindDoc="0" locked="0" layoutInCell="1" allowOverlap="1" wp14:anchorId="5D44FE96" wp14:editId="3AE7AE4D">
+              <wp:anchor distT="0" distB="0" distL="114300" distR="114300" simplePos="0" relativeHeight="251666432" behindDoc="0" locked="0" layoutInCell="1" allowOverlap="1" wp14:anchorId="40E90878" wp14:editId="46F6CA18">
                 <wp:simplePos x="0" y="0"/>
                 <wp:positionH relativeFrom="column">
                   <wp:posOffset>2580640</wp:posOffset>
@@ -5318,13 +5263,14 @@
       </w:r>
       <w:r>
         <w:rPr>
+          <w:noProof/>
           <w:sz w:val="28"/>
           <w:szCs w:val="28"/>
         </w:rPr>
         <mc:AlternateContent>
           <mc:Choice Requires="wps">
             <w:drawing>
-              <wp:anchor distT="0" distB="0" distL="114300" distR="114300" simplePos="0" relativeHeight="251665408" behindDoc="0" locked="0" layoutInCell="1" allowOverlap="1" wp14:anchorId="65168E1F" wp14:editId="2D572669">
+              <wp:anchor distT="0" distB="0" distL="114300" distR="114300" simplePos="0" relativeHeight="251665408" behindDoc="0" locked="0" layoutInCell="1" allowOverlap="1" wp14:anchorId="04B3E725" wp14:editId="04B7238D">
                 <wp:simplePos x="0" y="0"/>
                 <wp:positionH relativeFrom="column">
                   <wp:posOffset>1981835</wp:posOffset>
@@ -5426,13 +5372,14 @@
       </w:r>
       <w:r>
         <w:rPr>
+          <w:noProof/>
           <w:sz w:val="28"/>
           <w:szCs w:val="28"/>
         </w:rPr>
         <mc:AlternateContent>
           <mc:Choice Requires="wps">
             <w:drawing>
-              <wp:anchor distT="0" distB="0" distL="114300" distR="114300" simplePos="0" relativeHeight="251664384" behindDoc="0" locked="0" layoutInCell="1" allowOverlap="1" wp14:anchorId="03695A3F" wp14:editId="7BB7DD07">
+              <wp:anchor distT="0" distB="0" distL="114300" distR="114300" simplePos="0" relativeHeight="251664384" behindDoc="0" locked="0" layoutInCell="1" allowOverlap="1" wp14:anchorId="00DB990A" wp14:editId="038ACCAF">
                 <wp:simplePos x="0" y="0"/>
                 <wp:positionH relativeFrom="column">
                   <wp:posOffset>1383030</wp:posOffset>
@@ -5542,13 +5489,14 @@
       </w:r>
       <w:r>
         <w:rPr>
+          <w:noProof/>
           <w:sz w:val="28"/>
           <w:szCs w:val="28"/>
         </w:rPr>
         <mc:AlternateContent>
           <mc:Choice Requires="wps">
             <w:drawing>
-              <wp:anchor distT="0" distB="0" distL="114300" distR="114300" simplePos="0" relativeHeight="251663360" behindDoc="0" locked="0" layoutInCell="1" allowOverlap="1" wp14:anchorId="57A753F2" wp14:editId="494C553D">
+              <wp:anchor distT="0" distB="0" distL="114300" distR="114300" simplePos="0" relativeHeight="251663360" behindDoc="0" locked="0" layoutInCell="1" allowOverlap="1" wp14:anchorId="7EDB03F4" wp14:editId="33339DB1">
                 <wp:simplePos x="0" y="0"/>
                 <wp:positionH relativeFrom="column">
                   <wp:posOffset>784225</wp:posOffset>
@@ -5655,13 +5603,14 @@
       </w:r>
       <w:r>
         <w:rPr>
+          <w:noProof/>
           <w:sz w:val="28"/>
           <w:szCs w:val="28"/>
         </w:rPr>
         <mc:AlternateContent>
           <mc:Choice Requires="wps">
             <w:drawing>
-              <wp:anchor distT="0" distB="0" distL="114300" distR="114300" simplePos="0" relativeHeight="251662336" behindDoc="0" locked="0" layoutInCell="1" allowOverlap="1" wp14:anchorId="106ED556" wp14:editId="06FB055C">
+              <wp:anchor distT="0" distB="0" distL="114300" distR="114300" simplePos="0" relativeHeight="251662336" behindDoc="0" locked="0" layoutInCell="1" allowOverlap="1" wp14:anchorId="5E355CB3" wp14:editId="40323138">
                 <wp:simplePos x="0" y="0"/>
                 <wp:positionH relativeFrom="column">
                   <wp:posOffset>3110230</wp:posOffset>
@@ -5728,13 +5677,14 @@
       </w:r>
       <w:r>
         <w:rPr>
+          <w:noProof/>
           <w:sz w:val="28"/>
           <w:szCs w:val="28"/>
         </w:rPr>
         <mc:AlternateContent>
           <mc:Choice Requires="wps">
             <w:drawing>
-              <wp:anchor distT="0" distB="0" distL="114300" distR="114300" simplePos="0" relativeHeight="251660288" behindDoc="0" locked="0" layoutInCell="1" allowOverlap="1" wp14:anchorId="09F71D3F" wp14:editId="6829AEDC">
+              <wp:anchor distT="0" distB="0" distL="114300" distR="114300" simplePos="0" relativeHeight="251660288" behindDoc="0" locked="0" layoutInCell="1" allowOverlap="1" wp14:anchorId="6097044A" wp14:editId="1C8C67A6">
                 <wp:simplePos x="0" y="0"/>
                 <wp:positionH relativeFrom="column">
                   <wp:posOffset>3557270</wp:posOffset>
@@ -5973,6 +5923,7 @@
   <w:style w:type="character" w:default="1" w:styleId="DefaultParagraphFont">
     <w:name w:val="Default Paragraph Font"/>
     <w:uiPriority w:val="1"/>
+    <w:semiHidden/>
     <w:unhideWhenUsed/>
   </w:style>
   <w:style w:type="table" w:default="1" w:styleId="TableNormal">
@@ -6178,6 +6129,7 @@
   <w:style w:type="character" w:default="1" w:styleId="DefaultParagraphFont">
     <w:name w:val="Default Paragraph Font"/>
     <w:uiPriority w:val="1"/>
+    <w:semiHidden/>
     <w:unhideWhenUsed/>
   </w:style>
   <w:style w:type="table" w:default="1" w:styleId="TableNormal">

</xml_diff>